<commit_message>
Data Processing and Word Document Introduction
</commit_message>
<xml_diff>
--- a/Tennis Project.docx
+++ b/Tennis Project.docx
@@ -10,6 +10,7 @@
           <w:docPartUnique/>
         </w:docPartObj>
       </w:sdtPr>
+      <w:sdtEndPr/>
       <w:sdtContent>
         <w:p>
           <w:r>
@@ -155,6 +156,7 @@
                                         <w:dataBinding w:prefixMappings="xmlns:ns0='http://purl.org/dc/elements/1.1/' xmlns:ns1='http://schemas.openxmlformats.org/package/2006/metadata/core-properties' " w:xpath="/ns1:coreProperties[1]/ns0:title[1]" w:storeItemID="{6C3C8BC8-F283-45AE-878A-BAB7291924A1}"/>
                                         <w:text/>
                                       </w:sdtPr>
+                                      <w:sdtEndPr/>
                                       <w:sdtContent>
                                         <w:p>
                                           <w:pPr>
@@ -191,6 +193,7 @@
                                         <w:dataBinding w:prefixMappings="xmlns:ns0='http://purl.org/dc/elements/1.1/' xmlns:ns1='http://schemas.openxmlformats.org/package/2006/metadata/core-properties' " w:xpath="/ns1:coreProperties[1]/ns0:subject[1]" w:storeItemID="{6C3C8BC8-F283-45AE-878A-BAB7291924A1}"/>
                                         <w:text/>
                                       </w:sdtPr>
+                                      <w:sdtEndPr/>
                                       <w:sdtContent>
                                         <w:p>
                                           <w:pPr>
@@ -242,6 +245,7 @@
                                         <w:dataBinding w:prefixMappings="xmlns:ns0='http://schemas.microsoft.com/office/2006/coverPageProps' " w:xpath="/ns0:CoverPageProperties[1]/ns0:Abstract[1]" w:storeItemID="{55AF091B-3C7A-41E3-B477-F2FDAA23CFDA}"/>
                                         <w:text/>
                                       </w:sdtPr>
+                                      <w:sdtEndPr/>
                                       <w:sdtContent>
                                         <w:p>
                                           <w:pPr>
@@ -283,6 +287,7 @@
                                         <w:dataBinding w:prefixMappings="xmlns:ns0='http://purl.org/dc/elements/1.1/' xmlns:ns1='http://schemas.openxmlformats.org/package/2006/metadata/core-properties' " w:xpath="/ns1:coreProperties[1]/ns0:creator[1]" w:storeItemID="{6C3C8BC8-F283-45AE-878A-BAB7291924A1}"/>
                                         <w:text/>
                                       </w:sdtPr>
+                                      <w:sdtEndPr/>
                                       <w:sdtContent>
                                         <w:p>
                                           <w:pPr>
@@ -319,6 +324,7 @@
                                           <w:dataBinding w:prefixMappings="xmlns:ns0='http://purl.org/dc/elements/1.1/' xmlns:ns1='http://schemas.openxmlformats.org/package/2006/metadata/core-properties' " w:xpath="/ns1:coreProperties[1]/ns1:category[1]" w:storeItemID="{6C3C8BC8-F283-45AE-878A-BAB7291924A1}"/>
                                           <w:text/>
                                         </w:sdtPr>
+                                        <w:sdtEndPr/>
                                         <w:sdtContent>
                                           <w:r>
                                             <w:rPr>
@@ -449,6 +455,7 @@
                                   <w:dataBinding w:prefixMappings="xmlns:ns0='http://purl.org/dc/elements/1.1/' xmlns:ns1='http://schemas.openxmlformats.org/package/2006/metadata/core-properties' " w:xpath="/ns1:coreProperties[1]/ns0:title[1]" w:storeItemID="{6C3C8BC8-F283-45AE-878A-BAB7291924A1}"/>
                                   <w:text/>
                                 </w:sdtPr>
+                                <w:sdtEndPr/>
                                 <w:sdtContent>
                                   <w:p>
                                     <w:pPr>
@@ -485,6 +492,7 @@
                                   <w:dataBinding w:prefixMappings="xmlns:ns0='http://purl.org/dc/elements/1.1/' xmlns:ns1='http://schemas.openxmlformats.org/package/2006/metadata/core-properties' " w:xpath="/ns1:coreProperties[1]/ns0:subject[1]" w:storeItemID="{6C3C8BC8-F283-45AE-878A-BAB7291924A1}"/>
                                   <w:text/>
                                 </w:sdtPr>
+                                <w:sdtEndPr/>
                                 <w:sdtContent>
                                   <w:p>
                                     <w:pPr>
@@ -536,6 +544,7 @@
                                   <w:dataBinding w:prefixMappings="xmlns:ns0='http://schemas.microsoft.com/office/2006/coverPageProps' " w:xpath="/ns0:CoverPageProperties[1]/ns0:Abstract[1]" w:storeItemID="{55AF091B-3C7A-41E3-B477-F2FDAA23CFDA}"/>
                                   <w:text/>
                                 </w:sdtPr>
+                                <w:sdtEndPr/>
                                 <w:sdtContent>
                                   <w:p>
                                     <w:pPr>
@@ -577,6 +586,7 @@
                                   <w:dataBinding w:prefixMappings="xmlns:ns0='http://purl.org/dc/elements/1.1/' xmlns:ns1='http://schemas.openxmlformats.org/package/2006/metadata/core-properties' " w:xpath="/ns1:coreProperties[1]/ns0:creator[1]" w:storeItemID="{6C3C8BC8-F283-45AE-878A-BAB7291924A1}"/>
                                   <w:text/>
                                 </w:sdtPr>
+                                <w:sdtEndPr/>
                                 <w:sdtContent>
                                   <w:p>
                                     <w:pPr>
@@ -613,6 +623,7 @@
                                     <w:dataBinding w:prefixMappings="xmlns:ns0='http://purl.org/dc/elements/1.1/' xmlns:ns1='http://schemas.openxmlformats.org/package/2006/metadata/core-properties' " w:xpath="/ns1:coreProperties[1]/ns1:category[1]" w:storeItemID="{6C3C8BC8-F283-45AE-878A-BAB7291924A1}"/>
                                     <w:text/>
                                   </w:sdtPr>
+                                  <w:sdtEndPr/>
                                   <w:sdtContent>
                                     <w:r>
                                       <w:rPr>
@@ -907,6 +918,130 @@
     <w:p/>
     <w:p/>
     <w:p/>
+    <w:p/>
+    <w:p>
+      <w:pPr>
+        <w:pStyle w:val="Heading1"/>
+        <w:jc w:val="center"/>
+      </w:pPr>
+      <w:r>
+        <w:lastRenderedPageBreak/>
+        <w:t>Introduction</w:t>
+      </w:r>
+    </w:p>
+    <w:p>
+      <w:pPr>
+        <w:pStyle w:val="Heading3"/>
+        <w:rPr>
+          <w:i/>
+          <w:iCs/>
+          <w:color w:val="auto"/>
+        </w:rPr>
+      </w:pPr>
+      <w:r>
+        <w:rPr>
+          <w:i/>
+          <w:iCs/>
+          <w:color w:val="auto"/>
+        </w:rPr>
+        <w:t>Dataset Description and Task</w:t>
+      </w:r>
+    </w:p>
+    <w:p>
+      <w:r>
+        <w:t>I hav</w:t>
+      </w:r>
+      <w:r>
+        <w:t xml:space="preserve">e </w:t>
+      </w:r>
+      <w:r>
+        <w:t xml:space="preserve">a great love for playing tennis and am interested in analysing match statistics. Therefore, this project will include some research into which </w:t>
+      </w:r>
+      <w:r>
+        <w:t xml:space="preserve">statistics most heavily predict the winner of a match. </w:t>
+      </w:r>
+    </w:p>
+    <w:p>
+      <w:r>
+        <w:t xml:space="preserve">Data for this task has been pulled from Kaggle and includes all ATP matches 2016-2019. My decision in selecting these four years stems from previous analysis I have completed: some basic classification (SVM model) determined that break points faced and won/lost were the key contributors to a win or loss in matches from 2021-2024. Now I hope to do more detailed analysis of the four years leading up to the pandemic and see whether the trends are similar. </w:t>
+      </w:r>
+    </w:p>
+    <w:p>
+      <w:r>
+        <w:t>The data from Kaggle is separated by year, so I have combined the four datasets into one.</w:t>
+      </w:r>
+      <w:r>
+        <w:t xml:space="preserve"> This establishes that there are 11,5</w:t>
+      </w:r>
+      <w:r>
+        <w:t>55</w:t>
+      </w:r>
+      <w:r>
+        <w:t xml:space="preserve"> rows (matches) and 49 columns (match info and stats).</w:t>
+      </w:r>
+      <w:r>
+        <w:t xml:space="preserve">  I have verified that the number of duplicate rows is zero, i.e. no match entry is repeated.  </w:t>
+      </w:r>
+      <w:r>
+        <w:t xml:space="preserve">However, there were 555 rows with at least one NA value (outside of the </w:t>
+      </w:r>
+      <w:proofErr w:type="spellStart"/>
+      <w:r>
+        <w:t>winner_seed</w:t>
+      </w:r>
+      <w:proofErr w:type="spellEnd"/>
+      <w:r>
+        <w:t xml:space="preserve"> and </w:t>
+      </w:r>
+      <w:proofErr w:type="spellStart"/>
+      <w:r>
+        <w:t>loser_seed</w:t>
+      </w:r>
+      <w:proofErr w:type="spellEnd"/>
+      <w:r>
+        <w:t xml:space="preserve"> columns), so I decided to remove these rows.  The final dataset now includes 11,000 rows. </w:t>
+      </w:r>
+    </w:p>
+    <w:p>
+      <w:r>
+        <w:t xml:space="preserve">It is also important to make the dataset easily legible.  Therefore, I am replacing all NA values in the </w:t>
+      </w:r>
+      <w:proofErr w:type="spellStart"/>
+      <w:r>
+        <w:t>winner_seed</w:t>
+      </w:r>
+      <w:proofErr w:type="spellEnd"/>
+      <w:r>
+        <w:t xml:space="preserve"> and </w:t>
+      </w:r>
+      <w:proofErr w:type="spellStart"/>
+      <w:r>
+        <w:t>loser_seed</w:t>
+      </w:r>
+      <w:proofErr w:type="spellEnd"/>
+      <w:r>
+        <w:t xml:space="preserve"> columns with “unseeded”.  Furthermore, the date is not particularly legible, as well as not being in chronological order.  </w:t>
+      </w:r>
+      <w:r>
+        <w:t>I have therefore created a new date column and ordered the matches oldest to newest.</w:t>
+      </w:r>
+      <w:r>
+        <w:t xml:space="preserve">  Lastly, I have improved the clarity in the </w:t>
+      </w:r>
+      <w:proofErr w:type="spellStart"/>
+      <w:r>
+        <w:t>tourney_level</w:t>
+      </w:r>
+      <w:proofErr w:type="spellEnd"/>
+      <w:r>
+        <w:t xml:space="preserve"> column by renaming the letters to what they represent, e.g. G = Grand Slam. </w:t>
+      </w:r>
+    </w:p>
+    <w:p>
+      <w:r>
+        <w:t>The VS Code environment with version 4.4.3 of R and the latest version of each package has been used for this analysis.</w:t>
+      </w:r>
+    </w:p>
     <w:p/>
     <w:p/>
     <w:p/>
@@ -1196,6 +1331,7 @@
           <w:dataBinding w:prefixMappings="xmlns:ns0='http://purl.org/dc/elements/1.1/' xmlns:ns1='http://schemas.openxmlformats.org/package/2006/metadata/core-properties' " w:xpath="/ns1:coreProperties[1]/ns0:title[1]" w:storeItemID="{6C3C8BC8-F283-45AE-878A-BAB7291924A1}"/>
           <w:text/>
         </w:sdtPr>
+        <w:sdtEndPr/>
         <w:sdtContent>
           <w:tc>
             <w:tcPr>
@@ -1248,6 +1384,7 @@
             <w:calendar w:val="gregorian"/>
           </w:date>
         </w:sdtPr>
+        <w:sdtEndPr/>
         <w:sdtContent>
           <w:tc>
             <w:tcPr>
@@ -1786,7 +1923,6 @@
     <w:next w:val="Normal"/>
     <w:link w:val="Heading2Char"/>
     <w:uiPriority w:val="9"/>
-    <w:semiHidden/>
     <w:unhideWhenUsed/>
     <w:qFormat/>
     <w:rsid w:val="00D7565A"/>
@@ -1809,7 +1945,6 @@
     <w:next w:val="Normal"/>
     <w:link w:val="Heading3Char"/>
     <w:uiPriority w:val="9"/>
-    <w:semiHidden/>
     <w:unhideWhenUsed/>
     <w:qFormat/>
     <w:rsid w:val="00D7565A"/>
@@ -2003,7 +2138,6 @@
     <w:basedOn w:val="DefaultParagraphFont"/>
     <w:link w:val="Heading2"/>
     <w:uiPriority w:val="9"/>
-    <w:semiHidden/>
     <w:rsid w:val="00D7565A"/>
     <w:rPr>
       <w:rFonts w:asciiTheme="majorHAnsi" w:eastAsiaTheme="majorEastAsia" w:hAnsiTheme="majorHAnsi" w:cstheme="majorBidi"/>
@@ -2017,7 +2151,6 @@
     <w:basedOn w:val="DefaultParagraphFont"/>
     <w:link w:val="Heading3"/>
     <w:uiPriority w:val="9"/>
-    <w:semiHidden/>
     <w:rsid w:val="00D7565A"/>
     <w:rPr>
       <w:rFonts w:eastAsiaTheme="majorEastAsia" w:cstheme="majorBidi"/>
@@ -2472,6 +2605,7 @@
     <w:rsidRoot w:val="00B401D0"/>
     <w:rsid w:val="00120E1D"/>
     <w:rsid w:val="00B401D0"/>
+    <w:rsid w:val="00E70FAD"/>
   </w:rsids>
   <m:mathPr>
     <m:mathFont m:val="Cambria Math"/>

</xml_diff>

<commit_message>
Box Plots Word Document
</commit_message>
<xml_diff>
--- a/Tennis Project.docx
+++ b/Tennis Project.docx
@@ -85,8 +85,8 @@
                                   <w:tblLook w:val="04A0" w:firstRow="1" w:lastRow="0" w:firstColumn="1" w:lastColumn="0" w:noHBand="0" w:noVBand="1"/>
                                 </w:tblPr>
                                 <w:tblGrid>
-                                  <w:gridCol w:w="5748"/>
-                                  <w:gridCol w:w="5444"/>
+                                  <w:gridCol w:w="5640"/>
+                                  <w:gridCol w:w="2190"/>
                                 </w:tblGrid>
                                 <w:tr>
                                   <w:trPr>
@@ -384,8 +384,8 @@
                             <w:tblLook w:val="04A0" w:firstRow="1" w:lastRow="0" w:firstColumn="1" w:lastColumn="0" w:noHBand="0" w:noVBand="1"/>
                           </w:tblPr>
                           <w:tblGrid>
-                            <w:gridCol w:w="5748"/>
-                            <w:gridCol w:w="5444"/>
+                            <w:gridCol w:w="5640"/>
+                            <w:gridCol w:w="2190"/>
                           </w:tblGrid>
                           <w:tr>
                             <w:trPr>
@@ -983,58 +983,18 @@
         <w:t xml:space="preserve">  I have verified that the number of duplicate rows is zero, i.e. no match entry is repeated.  </w:t>
       </w:r>
       <w:r>
-        <w:t xml:space="preserve">However, there were 555 rows with at least one NA value (outside of the </w:t>
-      </w:r>
-      <w:proofErr w:type="spellStart"/>
-      <w:r>
-        <w:t>winner_seed</w:t>
-      </w:r>
-      <w:proofErr w:type="spellEnd"/>
-      <w:r>
-        <w:t xml:space="preserve"> and </w:t>
-      </w:r>
-      <w:proofErr w:type="spellStart"/>
-      <w:r>
-        <w:t>loser_seed</w:t>
-      </w:r>
-      <w:proofErr w:type="spellEnd"/>
-      <w:r>
-        <w:t xml:space="preserve"> columns), so I decided to remove these rows.  The final dataset now includes 11,000 rows. </w:t>
+        <w:t xml:space="preserve">However, there were 555 rows with at least one NA value (outside of the winner_seed and loser_seed columns), so I decided to remove these rows.  The final dataset now includes 11,000 rows. </w:t>
       </w:r>
     </w:p>
     <w:p>
       <w:r>
-        <w:t xml:space="preserve">It is also important to make the dataset easily legible.  Therefore, I am replacing all NA values in the </w:t>
-      </w:r>
-      <w:proofErr w:type="spellStart"/>
-      <w:r>
-        <w:t>winner_seed</w:t>
-      </w:r>
-      <w:proofErr w:type="spellEnd"/>
-      <w:r>
-        <w:t xml:space="preserve"> and </w:t>
-      </w:r>
-      <w:proofErr w:type="spellStart"/>
-      <w:r>
-        <w:t>loser_seed</w:t>
-      </w:r>
-      <w:proofErr w:type="spellEnd"/>
-      <w:r>
-        <w:t xml:space="preserve"> columns with “unseeded”.  Furthermore, the date is not particularly legible, as well as not being in chronological order.  </w:t>
+        <w:t xml:space="preserve">It is also important to make the dataset easily legible.  Therefore, I am replacing all NA values in the winner_seed and loser_seed columns with “unseeded”.  Furthermore, the date is not particularly legible, as well as not being in chronological order.  </w:t>
       </w:r>
       <w:r>
         <w:t>I have therefore created a new date column and ordered the matches oldest to newest.</w:t>
       </w:r>
       <w:r>
-        <w:t xml:space="preserve">  Lastly, I have improved the clarity in the </w:t>
-      </w:r>
-      <w:proofErr w:type="spellStart"/>
-      <w:r>
-        <w:t>tourney_level</w:t>
-      </w:r>
-      <w:proofErr w:type="spellEnd"/>
-      <w:r>
-        <w:t xml:space="preserve"> column by renaming the letters to what they represent, e.g. G = Grand Slam. </w:t>
+        <w:t xml:space="preserve">  Lastly, I have improved the clarity in the tourney_level column by renaming the letters to what they represent, e.g. G = Grand Slam. </w:t>
       </w:r>
     </w:p>
     <w:p>
@@ -1051,8 +1011,167 @@
     <w:p/>
     <w:p/>
     <w:p/>
-    <w:p/>
-    <w:p/>
+    <w:p>
+      <w:pPr>
+        <w:pStyle w:val="Heading1"/>
+        <w:jc w:val="center"/>
+      </w:pPr>
+      <w:r>
+        <w:lastRenderedPageBreak/>
+        <w:t>EDA</w:t>
+      </w:r>
+    </w:p>
+    <w:p>
+      <w:pPr>
+        <w:rPr>
+          <w:i/>
+          <w:iCs/>
+          <w:sz w:val="28"/>
+          <w:szCs w:val="28"/>
+        </w:rPr>
+      </w:pPr>
+      <w:r>
+        <w:rPr>
+          <w:i/>
+          <w:iCs/>
+          <w:sz w:val="28"/>
+          <w:szCs w:val="28"/>
+        </w:rPr>
+        <w:t>Outliers</w:t>
+      </w:r>
+    </w:p>
+    <w:p>
+      <w:r>
+        <w:t xml:space="preserve">It is firstly important to visualise the number and nature of the outliers in our data. I have run code to show box plots for all numerical features. </w:t>
+      </w:r>
+    </w:p>
+    <w:p>
+      <w:pPr>
+        <w:jc w:val="right"/>
+        <w:rPr>
+          <w:b/>
+          <w:bCs/>
+          <w:i/>
+          <w:iCs/>
+          <w:u w:val="single"/>
+        </w:rPr>
+      </w:pPr>
+      <w:r>
+        <w:rPr>
+          <w:b/>
+          <w:bCs/>
+          <w:i/>
+          <w:iCs/>
+          <w:u w:val="single"/>
+        </w:rPr>
+        <w:drawing>
+          <wp:anchor distT="0" distB="0" distL="114300" distR="114300" simplePos="0" relativeHeight="251660288" behindDoc="1" locked="0" layoutInCell="1" allowOverlap="1" wp14:anchorId="32993611" wp14:editId="3C7D9DA3">
+            <wp:simplePos x="0" y="0"/>
+            <wp:positionH relativeFrom="column">
+              <wp:posOffset>-822960</wp:posOffset>
+            </wp:positionH>
+            <wp:positionV relativeFrom="paragraph">
+              <wp:posOffset>10795</wp:posOffset>
+            </wp:positionV>
+            <wp:extent cx="7393194" cy="3421380"/>
+            <wp:effectExtent l="0" t="0" r="0" b="7620"/>
+            <wp:wrapTight wrapText="bothSides">
+              <wp:wrapPolygon edited="0">
+                <wp:start x="0" y="0"/>
+                <wp:lineTo x="0" y="21528"/>
+                <wp:lineTo x="21541" y="21528"/>
+                <wp:lineTo x="21541" y="0"/>
+                <wp:lineTo x="0" y="0"/>
+              </wp:wrapPolygon>
+            </wp:wrapTight>
+            <wp:docPr id="1092237302" name="Picture 1" descr="A graph of a number of objects&#10;&#10;AI-generated content may be incorrect."/>
+            <wp:cNvGraphicFramePr>
+              <a:graphicFrameLocks xmlns:a="http://schemas.openxmlformats.org/drawingml/2006/main" noChangeAspect="1"/>
+            </wp:cNvGraphicFramePr>
+            <a:graphic xmlns:a="http://schemas.openxmlformats.org/drawingml/2006/main">
+              <a:graphicData uri="http://schemas.openxmlformats.org/drawingml/2006/picture">
+                <pic:pic xmlns:pic="http://schemas.openxmlformats.org/drawingml/2006/picture">
+                  <pic:nvPicPr>
+                    <pic:cNvPr id="1092237302" name="Picture 1" descr="A graph of a number of objects&#10;&#10;AI-generated content may be incorrect."/>
+                    <pic:cNvPicPr/>
+                  </pic:nvPicPr>
+                  <pic:blipFill rotWithShape="1">
+                    <a:blip r:embed="rId8" cstate="print">
+                      <a:extLst>
+                        <a:ext uri="{28A0092B-C50C-407E-A947-70E740481C1C}">
+                          <a14:useLocalDpi xmlns:a14="http://schemas.microsoft.com/office/drawing/2010/main" val="0"/>
+                        </a:ext>
+                      </a:extLst>
+                    </a:blip>
+                    <a:srcRect t="3063"/>
+                    <a:stretch>
+                      <a:fillRect/>
+                    </a:stretch>
+                  </pic:blipFill>
+                  <pic:spPr bwMode="auto">
+                    <a:xfrm>
+                      <a:off x="0" y="0"/>
+                      <a:ext cx="7393194" cy="3421380"/>
+                    </a:xfrm>
+                    <a:prstGeom prst="rect">
+                      <a:avLst/>
+                    </a:prstGeom>
+                    <a:ln>
+                      <a:noFill/>
+                    </a:ln>
+                    <a:extLst>
+                      <a:ext uri="{53640926-AAD7-44D8-BBD7-CCE9431645EC}">
+                        <a14:shadowObscured xmlns:a14="http://schemas.microsoft.com/office/drawing/2010/main"/>
+                      </a:ext>
+                    </a:extLst>
+                  </pic:spPr>
+                </pic:pic>
+              </a:graphicData>
+            </a:graphic>
+            <wp14:sizeRelH relativeFrom="page">
+              <wp14:pctWidth>0</wp14:pctWidth>
+            </wp14:sizeRelH>
+            <wp14:sizeRelV relativeFrom="page">
+              <wp14:pctHeight>0</wp14:pctHeight>
+            </wp14:sizeRelV>
+          </wp:anchor>
+        </w:drawing>
+      </w:r>
+      <w:r>
+        <w:rPr>
+          <w:b/>
+          <w:bCs/>
+          <w:i/>
+          <w:iCs/>
+          <w:u w:val="single"/>
+        </w:rPr>
+        <w:t>Figure 1.1: Box Plots of all numerical features</w:t>
+      </w:r>
+    </w:p>
+    <w:p>
+      <w:r>
+        <w:t xml:space="preserve">Figure 1.1 shows that our dataset has many outliers.  Usually, this would be a concern as it implies the data collected is either incorrect or spurious.  However, in the context of tennis, this is less problematic as matches have no defined end point, so the longer the match, the more first serves there will be etc.  </w:t>
+      </w:r>
+    </w:p>
+    <w:p>
+      <w:r>
+        <w:t xml:space="preserve">On the other hand, it is worth noting that the minutes variable contains two values (approximately 1000 and 1100) that are far above the rest.  I have conducted some research into these specific matches and concluded that this data is incorrect and therefore remove these two rows from the dataset.  There is one further entry that has several </w:t>
+      </w:r>
+      <w:r>
+        <w:t xml:space="preserve">big </w:t>
+      </w:r>
+      <w:r>
+        <w:t xml:space="preserve">outliers, but this was a famous Wimbledon match between Kevin Anderson and John Isner that </w:t>
+      </w:r>
+      <w:r>
+        <w:t xml:space="preserve">lasted 6 hours 36 minutes.  </w:t>
+      </w:r>
+    </w:p>
+    <w:p>
+      <w:r>
+        <w:t>Overall, the box plots appear sensibly shaped.</w:t>
+      </w:r>
+    </w:p>
     <w:p/>
     <w:p/>
     <w:p/>
@@ -1121,10 +1240,10 @@
     <w:p/>
     <w:p/>
     <w:sectPr>
-      <w:headerReference w:type="default" r:id="rId8"/>
-      <w:footerReference w:type="default" r:id="rId9"/>
-      <w:headerReference w:type="first" r:id="rId10"/>
-      <w:footerReference w:type="first" r:id="rId11"/>
+      <w:headerReference w:type="default" r:id="rId9"/>
+      <w:footerReference w:type="default" r:id="rId10"/>
+      <w:headerReference w:type="first" r:id="rId11"/>
+      <w:footerReference w:type="first" r:id="rId12"/>
       <w:pgSz w:w="11906" w:h="16838"/>
       <w:pgMar w:top="1440" w:right="1440" w:bottom="1440" w:left="1440" w:header="708" w:footer="708" w:gutter="0"/>
       <w:pgNumType w:start="0"/>

</xml_diff>

<commit_message>
Correlation Heatmap Word Document
</commit_message>
<xml_diff>
--- a/Tennis Project.docx
+++ b/Tennis Project.docx
@@ -983,18 +983,58 @@
         <w:t xml:space="preserve">  I have verified that the number of duplicate rows is zero, i.e. no match entry is repeated.  </w:t>
       </w:r>
       <w:r>
-        <w:t xml:space="preserve">However, there were 555 rows with at least one NA value (outside of the winner_seed and loser_seed columns), so I decided to remove these rows.  The final dataset now includes 11,000 rows. </w:t>
+        <w:t xml:space="preserve">However, there were 555 rows with at least one NA value (outside of the </w:t>
+      </w:r>
+      <w:proofErr w:type="spellStart"/>
+      <w:r>
+        <w:t>winner_seed</w:t>
+      </w:r>
+      <w:proofErr w:type="spellEnd"/>
+      <w:r>
+        <w:t xml:space="preserve"> and </w:t>
+      </w:r>
+      <w:proofErr w:type="spellStart"/>
+      <w:r>
+        <w:t>loser_seed</w:t>
+      </w:r>
+      <w:proofErr w:type="spellEnd"/>
+      <w:r>
+        <w:t xml:space="preserve"> columns), so I decided to remove these rows.  The final dataset now includes 11,000 rows. </w:t>
       </w:r>
     </w:p>
     <w:p>
       <w:r>
-        <w:t xml:space="preserve">It is also important to make the dataset easily legible.  Therefore, I am replacing all NA values in the winner_seed and loser_seed columns with “unseeded”.  Furthermore, the date is not particularly legible, as well as not being in chronological order.  </w:t>
+        <w:t xml:space="preserve">It is also important to make the dataset easily legible.  Therefore, I am replacing all NA values in the </w:t>
+      </w:r>
+      <w:proofErr w:type="spellStart"/>
+      <w:r>
+        <w:t>winner_seed</w:t>
+      </w:r>
+      <w:proofErr w:type="spellEnd"/>
+      <w:r>
+        <w:t xml:space="preserve"> and </w:t>
+      </w:r>
+      <w:proofErr w:type="spellStart"/>
+      <w:r>
+        <w:t>loser_seed</w:t>
+      </w:r>
+      <w:proofErr w:type="spellEnd"/>
+      <w:r>
+        <w:t xml:space="preserve"> columns with “unseeded”.  Furthermore, the date is not particularly legible, as well as not being in chronological order.  </w:t>
       </w:r>
       <w:r>
         <w:t>I have therefore created a new date column and ordered the matches oldest to newest.</w:t>
       </w:r>
       <w:r>
-        <w:t xml:space="preserve">  Lastly, I have improved the clarity in the tourney_level column by renaming the letters to what they represent, e.g. G = Grand Slam. </w:t>
+        <w:t xml:space="preserve">  Lastly, I have improved the clarity in the </w:t>
+      </w:r>
+      <w:proofErr w:type="spellStart"/>
+      <w:r>
+        <w:t>tourney_level</w:t>
+      </w:r>
+      <w:proofErr w:type="spellEnd"/>
+      <w:r>
+        <w:t xml:space="preserve"> column by renaming the letters to what they represent, e.g. G = Grand Slam. </w:t>
       </w:r>
     </w:p>
     <w:p>
@@ -1170,11 +1210,7 @@
         <w:t xml:space="preserve">big </w:t>
       </w:r>
       <w:r>
-        <w:t xml:space="preserve">outliers, but this was a famous Wimbledon match between </w:t>
-      </w:r>
-      <w:r>
-        <w:lastRenderedPageBreak/>
-        <w:t xml:space="preserve">Kevin Anderson and John Isner that </w:t>
+        <w:t xml:space="preserve">outliers, but this was a famous Wimbledon match between Kevin Anderson and John Isner that </w:t>
       </w:r>
       <w:r>
         <w:t xml:space="preserve">lasted 6 hours 36 minutes.  </w:t>
@@ -1182,6 +1218,7 @@
     </w:p>
     <w:p>
       <w:r>
+        <w:lastRenderedPageBreak/>
         <w:t>Overall, the box plots appear sensibly shaped</w:t>
       </w:r>
       <w:r>
@@ -1189,16 +1226,163 @@
       </w:r>
     </w:p>
     <w:p/>
-    <w:p/>
-    <w:p/>
-    <w:p/>
-    <w:p/>
-    <w:p/>
-    <w:p/>
-    <w:p/>
-    <w:p/>
-    <w:p/>
-    <w:p/>
+    <w:p>
+      <w:pPr>
+        <w:rPr>
+          <w:i/>
+          <w:iCs/>
+          <w:sz w:val="28"/>
+          <w:szCs w:val="28"/>
+        </w:rPr>
+      </w:pPr>
+      <w:r>
+        <w:rPr>
+          <w:i/>
+          <w:iCs/>
+          <w:sz w:val="28"/>
+          <w:szCs w:val="28"/>
+        </w:rPr>
+        <w:t>Correlation</w:t>
+      </w:r>
+    </w:p>
+    <w:p>
+      <w:r>
+        <w:t>Correlation measures the extent of a relationship between variables, i.e. if one increases, does another tend to increase or decrease, and to what extent.  Here, I have focused on the match statistics</w:t>
+      </w:r>
+      <w:r>
+        <w:t xml:space="preserve"> of the winning players</w:t>
+      </w:r>
+      <w:r>
+        <w:t xml:space="preserve"> and produced a correlation heatmap.</w:t>
+      </w:r>
+    </w:p>
+    <w:p>
+      <w:r>
+        <w:drawing>
+          <wp:anchor distT="0" distB="0" distL="114300" distR="114300" simplePos="0" relativeHeight="251661312" behindDoc="1" locked="0" layoutInCell="1" allowOverlap="1" wp14:anchorId="7F348249" wp14:editId="2C3F4641">
+            <wp:simplePos x="0" y="0"/>
+            <wp:positionH relativeFrom="margin">
+              <wp:align>center</wp:align>
+            </wp:positionH>
+            <wp:positionV relativeFrom="paragraph">
+              <wp:posOffset>4445</wp:posOffset>
+            </wp:positionV>
+            <wp:extent cx="4655820" cy="4193540"/>
+            <wp:effectExtent l="0" t="0" r="0" b="0"/>
+            <wp:wrapTight wrapText="bothSides">
+              <wp:wrapPolygon edited="0">
+                <wp:start x="0" y="0"/>
+                <wp:lineTo x="0" y="21489"/>
+                <wp:lineTo x="21476" y="21489"/>
+                <wp:lineTo x="21476" y="0"/>
+                <wp:lineTo x="0" y="0"/>
+              </wp:wrapPolygon>
+            </wp:wrapTight>
+            <wp:docPr id="1424347947" name="Picture 1" descr="A blue and white pixelated triangle&#10;&#10;AI-generated content may be incorrect."/>
+            <wp:cNvGraphicFramePr>
+              <a:graphicFrameLocks xmlns:a="http://schemas.openxmlformats.org/drawingml/2006/main" noChangeAspect="1"/>
+            </wp:cNvGraphicFramePr>
+            <a:graphic xmlns:a="http://schemas.openxmlformats.org/drawingml/2006/main">
+              <a:graphicData uri="http://schemas.openxmlformats.org/drawingml/2006/picture">
+                <pic:pic xmlns:pic="http://schemas.openxmlformats.org/drawingml/2006/picture">
+                  <pic:nvPicPr>
+                    <pic:cNvPr id="1424347947" name="Picture 1" descr="A blue and white pixelated triangle&#10;&#10;AI-generated content may be incorrect."/>
+                    <pic:cNvPicPr/>
+                  </pic:nvPicPr>
+                  <pic:blipFill rotWithShape="1">
+                    <a:blip r:embed="rId9">
+                      <a:extLst>
+                        <a:ext uri="{28A0092B-C50C-407E-A947-70E740481C1C}">
+                          <a14:useLocalDpi xmlns:a14="http://schemas.microsoft.com/office/drawing/2010/main" val="0"/>
+                        </a:ext>
+                      </a:extLst>
+                    </a:blip>
+                    <a:srcRect l="29116" t="3613"/>
+                    <a:stretch>
+                      <a:fillRect/>
+                    </a:stretch>
+                  </pic:blipFill>
+                  <pic:spPr bwMode="auto">
+                    <a:xfrm>
+                      <a:off x="0" y="0"/>
+                      <a:ext cx="4655820" cy="4193540"/>
+                    </a:xfrm>
+                    <a:prstGeom prst="rect">
+                      <a:avLst/>
+                    </a:prstGeom>
+                    <a:ln>
+                      <a:noFill/>
+                    </a:ln>
+                    <a:extLst>
+                      <a:ext uri="{53640926-AAD7-44D8-BBD7-CCE9431645EC}">
+                        <a14:shadowObscured xmlns:a14="http://schemas.microsoft.com/office/drawing/2010/main"/>
+                      </a:ext>
+                    </a:extLst>
+                  </pic:spPr>
+                </pic:pic>
+              </a:graphicData>
+            </a:graphic>
+            <wp14:sizeRelH relativeFrom="page">
+              <wp14:pctWidth>0</wp14:pctWidth>
+            </wp14:sizeRelH>
+            <wp14:sizeRelV relativeFrom="page">
+              <wp14:pctHeight>0</wp14:pctHeight>
+            </wp14:sizeRelV>
+          </wp:anchor>
+        </w:drawing>
+      </w:r>
+    </w:p>
+    <w:p/>
+    <w:p/>
+    <w:p/>
+    <w:p/>
+    <w:p/>
+    <w:p/>
+    <w:p/>
+    <w:p/>
+    <w:p/>
+    <w:p/>
+    <w:p/>
+    <w:p/>
+    <w:p/>
+    <w:p>
+      <w:pPr>
+        <w:jc w:val="right"/>
+        <w:rPr>
+          <w:b/>
+          <w:bCs/>
+          <w:i/>
+          <w:iCs/>
+          <w:u w:val="single"/>
+        </w:rPr>
+      </w:pPr>
+      <w:r>
+        <w:rPr>
+          <w:b/>
+          <w:bCs/>
+          <w:i/>
+          <w:iCs/>
+          <w:u w:val="single"/>
+        </w:rPr>
+        <w:t>Figure 1.2: Correlation Heatmap covering Match Statistics</w:t>
+      </w:r>
+    </w:p>
+    <w:p>
+      <w:r>
+        <w:t xml:space="preserve">Figure 1.2 shows that </w:t>
+      </w:r>
+      <w:proofErr w:type="gramStart"/>
+      <w:r>
+        <w:t>the majority of</w:t>
+      </w:r>
+      <w:proofErr w:type="gramEnd"/>
+      <w:r>
+        <w:t xml:space="preserve"> variables have a weak</w:t>
+      </w:r>
+      <w:r>
+        <w:t>-to-mid positive correlation with others. For example, the number of service games won and aces hit for the winning player have a spearman correlation coefficient of about 0.3.  However, some have a very strong positive correlation.  An example would be the number of service games played and match length (minutes), which have a coefficient of about 0.9.  Some of the red areas, showing slight negative relationships, are also expected.  For example, the winning player’s number of aces and world ranking is negative because a higher number means a lower ranking in tennis.</w:t>
+      </w:r>
+    </w:p>
     <w:p/>
     <w:p/>
     <w:p/>
@@ -1256,10 +1440,10 @@
     <w:p/>
     <w:p/>
     <w:sectPr>
-      <w:headerReference w:type="default" r:id="rId9"/>
-      <w:footerReference w:type="default" r:id="rId10"/>
-      <w:headerReference w:type="first" r:id="rId11"/>
-      <w:footerReference w:type="first" r:id="rId12"/>
+      <w:headerReference w:type="default" r:id="rId10"/>
+      <w:footerReference w:type="default" r:id="rId11"/>
+      <w:headerReference w:type="first" r:id="rId12"/>
+      <w:footerReference w:type="first" r:id="rId13"/>
       <w:pgSz w:w="11906" w:h="16838"/>
       <w:pgMar w:top="1440" w:right="1440" w:bottom="1440" w:left="1440" w:header="708" w:footer="708" w:gutter="0"/>
       <w:pgNumType w:start="0"/>

</xml_diff>

<commit_message>
Remove entries with incorrect 'minutes' values
</commit_message>
<xml_diff>
--- a/Tennis Project.docx
+++ b/Tennis Project.docx
@@ -983,58 +983,18 @@
         <w:t xml:space="preserve">  I have verified that the number of duplicate rows is zero, i.e. no match entry is repeated.  </w:t>
       </w:r>
       <w:r>
-        <w:t xml:space="preserve">However, there were 555 rows with at least one NA value (outside of the </w:t>
-      </w:r>
-      <w:proofErr w:type="spellStart"/>
-      <w:r>
-        <w:t>winner_seed</w:t>
-      </w:r>
-      <w:proofErr w:type="spellEnd"/>
-      <w:r>
-        <w:t xml:space="preserve"> and </w:t>
-      </w:r>
-      <w:proofErr w:type="spellStart"/>
-      <w:r>
-        <w:t>loser_seed</w:t>
-      </w:r>
-      <w:proofErr w:type="spellEnd"/>
-      <w:r>
-        <w:t xml:space="preserve"> columns), so I decided to remove these rows.  The final dataset now includes 11,000 rows. </w:t>
-      </w:r>
-    </w:p>
-    <w:p>
-      <w:r>
-        <w:t xml:space="preserve">It is also important to make the dataset easily legible.  Therefore, I am replacing all NA values in the </w:t>
-      </w:r>
-      <w:proofErr w:type="spellStart"/>
-      <w:r>
-        <w:t>winner_seed</w:t>
-      </w:r>
-      <w:proofErr w:type="spellEnd"/>
-      <w:r>
-        <w:t xml:space="preserve"> and </w:t>
-      </w:r>
-      <w:proofErr w:type="spellStart"/>
-      <w:r>
-        <w:t>loser_seed</w:t>
-      </w:r>
-      <w:proofErr w:type="spellEnd"/>
-      <w:r>
-        <w:t xml:space="preserve"> columns with “unseeded”.  Furthermore, the date is not particularly legible, as well as not being in chronological order.  </w:t>
+        <w:t xml:space="preserve">However, there were 555 rows with at least one NA value (outside of the winner_seed and loser_seed columns), so I decided to remove these rows.  The final dataset now includes 11,000 rows. </w:t>
+      </w:r>
+    </w:p>
+    <w:p>
+      <w:r>
+        <w:t xml:space="preserve">It is also important to make the dataset easily legible.  Therefore, I am replacing all NA values in the winner_seed and loser_seed columns with “unseeded”.  Furthermore, the date is not particularly legible, as well as not being in chronological order.  </w:t>
       </w:r>
       <w:r>
         <w:t>I have therefore created a new date column and ordered the matches oldest to newest.</w:t>
       </w:r>
       <w:r>
-        <w:t xml:space="preserve">  Lastly, I have improved the clarity in the </w:t>
-      </w:r>
-      <w:proofErr w:type="spellStart"/>
-      <w:r>
-        <w:t>tourney_level</w:t>
-      </w:r>
-      <w:proofErr w:type="spellEnd"/>
-      <w:r>
-        <w:t xml:space="preserve"> column by renaming the letters to what they represent, e.g. G = Grand Slam. </w:t>
+        <w:t xml:space="preserve">  Lastly, I have improved the clarity in the tourney_level column by renaming the letters to what they represent, e.g. G = Grand Slam. </w:t>
       </w:r>
     </w:p>
     <w:p>
@@ -1230,7 +1190,13 @@
     </w:p>
     <w:p>
       <w:r>
-        <w:t xml:space="preserve">On the other hand, it is worth noting that the minutes variable contains two values (approximately 1000 and 1100) that are far above the rest.  I have conducted some research into these specific matches and concluded that this data is incorrect and therefore remove these two rows from the dataset.  There is one further entry that has several </w:t>
+        <w:t>On the other hand, it is worth noting that the minutes variable contains two values (approximately 1000 and 1100) that are far above the rest.  I have conducted some research into these specific matches and concluded that this data is incorrect and therefore remove</w:t>
+      </w:r>
+      <w:r>
+        <w:t>d</w:t>
+      </w:r>
+      <w:r>
+        <w:t xml:space="preserve"> these two rows from the dataset.  There is one further entry that has several </w:t>
       </w:r>
       <w:r>
         <w:t xml:space="preserve">big </w:t>

</xml_diff>

<commit_message>
Basic Logistic Regression Word Document
</commit_message>
<xml_diff>
--- a/Tennis Project.docx
+++ b/Tennis Project.docx
@@ -765,10 +765,7 @@
         <w:t>Logistic Regression</w:t>
       </w:r>
       <w:r>
-        <w:tab/>
-      </w:r>
-      <w:r>
-        <w:tab/>
+        <w:t xml:space="preserve"> and Lasso</w:t>
       </w:r>
       <w:r>
         <w:tab/>
@@ -1432,7 +1429,15 @@
         <w:t>2</w:t>
       </w:r>
       <w:r>
-        <w:t>.2 shows that the majority of variables have a weak</w:t>
+        <w:t xml:space="preserve">.2 shows that </w:t>
+      </w:r>
+      <w:proofErr w:type="gramStart"/>
+      <w:r>
+        <w:t>the majority of</w:t>
+      </w:r>
+      <w:proofErr w:type="gramEnd"/>
+      <w:r>
+        <w:t xml:space="preserve"> variables have a weak</w:t>
       </w:r>
       <w:r>
         <w:t xml:space="preserve">-to-mid positive correlation with others. For example, the number of service games won and aces hit for the winning player have a spearman correlation coefficient of about 0.3.  However, some have a very strong positive correlation.  An example would be the number of service games played and match length (minutes), which have a coefficient of about 0.9.  Some of the red areas, showing slight negative </w:t>
@@ -1564,7 +1569,15 @@
     </w:p>
     <w:p>
       <w:r>
-        <w:t xml:space="preserve">All histograms are positively skewed, meaning the mean is larger than the median, which is expected in tennis statistics as they count up from zero.  This can result in a few very large values but no negative values.  The number of aces histogram is extremely unimodal, meaning there is one class more common than the rest.  This implies that the loser usually manages to hit a couple </w:t>
+        <w:t xml:space="preserve">All histograms are positively skewed, meaning the mean is larger than the median, which is expected in tennis statistics as they </w:t>
+      </w:r>
+      <w:proofErr w:type="gramStart"/>
+      <w:r>
+        <w:t>count up</w:t>
+      </w:r>
+      <w:proofErr w:type="gramEnd"/>
+      <w:r>
+        <w:t xml:space="preserve"> from zero.  This can result in a few very large values but no negative values.  The number of aces histogram is extremely unimodal, meaning there is one class more common than the rest.  This implies that the loser usually manages to hit a couple </w:t>
       </w:r>
       <w:r>
         <w:t>despite</w:t>
@@ -1594,41 +1607,51 @@
     </w:p>
     <w:p>
       <w:r>
-        <w:t xml:space="preserve">Logistic regression is a classification technique that can predict binary outcomes from a number of predictors.  This type of general linear model is useful in machine learning due to its trade-off of interpretability and relative high performance.  It achieves this with a sigmoid function that ensures predicted probabilities of outcomes lie in the range 0 to 1.  </w:t>
-      </w:r>
-      <w:r>
-        <w:t>An equation equating the log-odds of the outcome and predictors demonstrate linearity and the coefficients of these predictors use maximum likelihood estimation.</w:t>
-      </w:r>
-    </w:p>
-    <w:p>
-      <w:r>
-        <w:t>In my analysis, I have firstly shuffled the rows of my dataset so that the training process is representative of unseen data.  Then I split my data 80/20 train/test which is a standard splitting ratio.</w:t>
-      </w:r>
-      <w:r>
-        <w:t xml:space="preserve"> </w:t>
-      </w:r>
-    </w:p>
-    <w:p/>
-    <w:p/>
+        <w:t xml:space="preserve">Logistic regression is a classification technique that can predict binary outcomes from </w:t>
+      </w:r>
+      <w:proofErr w:type="gramStart"/>
+      <w:r>
+        <w:t>a number of</w:t>
+      </w:r>
+      <w:proofErr w:type="gramEnd"/>
+      <w:r>
+        <w:t xml:space="preserve"> predictors.  This type of general linear model is useful in machine learning due to its trade-off of interpretability and relative high performance.  It achieves this with a sigmoid function that ensures predicted probabilities of outcomes lie in the range 0 to 1.  </w:t>
+      </w:r>
+      <w:r>
+        <w:t xml:space="preserve">An equation equating the log-odds of the outcome and predictors demonstrate linearity </w:t>
+      </w:r>
+      <w:r>
+        <w:t xml:space="preserve">(an assumption of the model) </w:t>
+      </w:r>
+      <w:r>
+        <w:t>and the coefficients of these predictors use maximum likelihood estimation.</w:t>
+      </w:r>
+      <w:r>
+        <w:t xml:space="preserve">  A basic logistic model does not usually perform well when many predictors are correlated.  Given that our plot in the EDA indicated a couple of variables </w:t>
+      </w:r>
+      <w:r>
+        <w:t>have stronger correlations, it will be interesting to see the results.</w:t>
+      </w:r>
+    </w:p>
     <w:p>
       <w:r>
         <w:drawing>
-          <wp:anchor distT="0" distB="0" distL="114300" distR="114300" simplePos="0" relativeHeight="251664384" behindDoc="1" locked="0" layoutInCell="1" allowOverlap="1" wp14:anchorId="062E424E" wp14:editId="6130E124">
+          <wp:anchor distT="0" distB="0" distL="114300" distR="114300" simplePos="0" relativeHeight="251664384" behindDoc="1" locked="0" layoutInCell="1" allowOverlap="1" wp14:anchorId="062E424E" wp14:editId="0E50BCDA">
             <wp:simplePos x="0" y="0"/>
-            <wp:positionH relativeFrom="column">
-              <wp:posOffset>-114300</wp:posOffset>
+            <wp:positionH relativeFrom="margin">
+              <wp:posOffset>-861060</wp:posOffset>
             </wp:positionH>
             <wp:positionV relativeFrom="paragraph">
-              <wp:posOffset>381000</wp:posOffset>
+              <wp:posOffset>1687195</wp:posOffset>
             </wp:positionV>
-            <wp:extent cx="5731510" cy="2632710"/>
-            <wp:effectExtent l="0" t="0" r="2540" b="0"/>
+            <wp:extent cx="4770120" cy="2190750"/>
+            <wp:effectExtent l="0" t="0" r="0" b="0"/>
             <wp:wrapTight wrapText="bothSides">
               <wp:wrapPolygon edited="0">
                 <wp:start x="0" y="0"/>
                 <wp:lineTo x="0" y="21412"/>
-                <wp:lineTo x="21538" y="21412"/>
-                <wp:lineTo x="21538" y="0"/>
+                <wp:lineTo x="21479" y="21412"/>
+                <wp:lineTo x="21479" y="0"/>
                 <wp:lineTo x="0" y="0"/>
               </wp:wrapPolygon>
             </wp:wrapTight>
@@ -1658,7 +1681,7 @@
                   <pic:spPr>
                     <a:xfrm>
                       <a:off x="0" y="0"/>
-                      <a:ext cx="5731510" cy="2632710"/>
+                      <a:ext cx="4770120" cy="2190750"/>
                     </a:xfrm>
                     <a:prstGeom prst="rect">
                       <a:avLst/>
@@ -1676,8 +1699,176 @@
           </wp:anchor>
         </w:drawing>
       </w:r>
-    </w:p>
-    <w:p/>
+      <w:r>
+        <w:t>In my analysis, I have firstly shuffled the rows of my dataset so that the training process is representative of unseen data.  Then I split my data 80/20 train/test which is a standard splitting ratio.</w:t>
+      </w:r>
+      <w:r>
+        <w:t xml:space="preserve">  I used 5-fold cross validation on the training data, meaning the model is trained four times, leaving a validation set spare on each iteration.  </w:t>
+      </w:r>
+      <w:r>
+        <w:t>Then I fitted the basic logistic regression model with all predictors</w:t>
+      </w:r>
+      <w:r>
+        <w:t xml:space="preserve">.  The model summary indicated that there were </w:t>
+      </w:r>
+      <w:proofErr w:type="gramStart"/>
+      <w:r>
+        <w:t>a number of</w:t>
+      </w:r>
+      <w:proofErr w:type="gramEnd"/>
+      <w:r>
+        <w:t xml:space="preserve"> significant predictors, even at the 0.1% level.  These include win percentage on first serve, number of double faults, number of points won off second serve, serve games played, break points faced, and break points saved.  Here is a half-normal plot of residuals.  As all points fall within the black lines, this model is a suitable fit to the data.  </w:t>
+      </w:r>
+      <w:r>
+        <w:t xml:space="preserve">This model achieved an accuracy of 93.6% on the test set. </w:t>
+      </w:r>
+    </w:p>
+    <w:p>
+      <w:r>
+        <w:rPr>
+          <w:noProof/>
+        </w:rPr>
+        <mc:AlternateContent>
+          <mc:Choice Requires="wps">
+            <w:drawing>
+              <wp:anchor distT="45720" distB="45720" distL="114300" distR="114300" simplePos="0" relativeHeight="251666432" behindDoc="0" locked="0" layoutInCell="1" allowOverlap="1" wp14:anchorId="0363E09F" wp14:editId="78092C54">
+                <wp:simplePos x="0" y="0"/>
+                <wp:positionH relativeFrom="margin">
+                  <wp:align>left</wp:align>
+                </wp:positionH>
+                <wp:positionV relativeFrom="paragraph">
+                  <wp:posOffset>174625</wp:posOffset>
+                </wp:positionV>
+                <wp:extent cx="4716780" cy="327660"/>
+                <wp:effectExtent l="0" t="0" r="26670" b="15240"/>
+                <wp:wrapNone/>
+                <wp:docPr id="217" name="Text Box 2"/>
+                <wp:cNvGraphicFramePr>
+                  <a:graphicFrameLocks xmlns:a="http://schemas.openxmlformats.org/drawingml/2006/main"/>
+                </wp:cNvGraphicFramePr>
+                <a:graphic xmlns:a="http://schemas.openxmlformats.org/drawingml/2006/main">
+                  <a:graphicData uri="http://schemas.microsoft.com/office/word/2010/wordprocessingShape">
+                    <wps:wsp>
+                      <wps:cNvSpPr txBox="1">
+                        <a:spLocks noChangeArrowheads="1"/>
+                      </wps:cNvSpPr>
+                      <wps:spPr bwMode="auto">
+                        <a:xfrm>
+                          <a:off x="0" y="0"/>
+                          <a:ext cx="4716780" cy="327660"/>
+                        </a:xfrm>
+                        <a:prstGeom prst="rect">
+                          <a:avLst/>
+                        </a:prstGeom>
+                        <a:solidFill>
+                          <a:schemeClr val="bg1"/>
+                        </a:solidFill>
+                        <a:ln w="9525">
+                          <a:solidFill>
+                            <a:schemeClr val="bg1"/>
+                          </a:solidFill>
+                          <a:miter lim="800000"/>
+                          <a:headEnd/>
+                          <a:tailEnd/>
+                        </a:ln>
+                      </wps:spPr>
+                      <wps:txbx>
+                        <w:txbxContent>
+                          <w:p>
+                            <w:pPr>
+                              <w:rPr>
+                                <w:b/>
+                                <w:bCs/>
+                                <w:i/>
+                                <w:iCs/>
+                                <w:u w:val="single"/>
+                              </w:rPr>
+                            </w:pPr>
+                            <w:r>
+                              <w:rPr>
+                                <w:b/>
+                                <w:bCs/>
+                                <w:i/>
+                                <w:iCs/>
+                                <w:u w:val="single"/>
+                              </w:rPr>
+                              <w:t xml:space="preserve">Figure 3.1: Basic </w:t>
+                            </w:r>
+                            <w:r>
+                              <w:rPr>
+                                <w:b/>
+                                <w:bCs/>
+                                <w:i/>
+                                <w:iCs/>
+                                <w:u w:val="single"/>
+                              </w:rPr>
+                              <w:t>Logistic Regression Half-Normal Plot</w:t>
+                            </w:r>
+                          </w:p>
+                          <w:p/>
+                        </w:txbxContent>
+                      </wps:txbx>
+                      <wps:bodyPr rot="0" vert="horz" wrap="square" lIns="91440" tIns="45720" rIns="91440" bIns="45720" anchor="t" anchorCtr="0">
+                        <a:noAutofit/>
+                      </wps:bodyPr>
+                    </wps:wsp>
+                  </a:graphicData>
+                </a:graphic>
+                <wp14:sizeRelH relativeFrom="margin">
+                  <wp14:pctWidth>0</wp14:pctWidth>
+                </wp14:sizeRelH>
+                <wp14:sizeRelV relativeFrom="margin">
+                  <wp14:pctHeight>0</wp14:pctHeight>
+                </wp14:sizeRelV>
+              </wp:anchor>
+            </w:drawing>
+          </mc:Choice>
+          <mc:Fallback>
+            <w:pict>
+              <v:shape w14:anchorId="0363E09F" id="Text Box 2" o:spid="_x0000_s1027" type="#_x0000_t202" style="position:absolute;margin-left:0;margin-top:13.75pt;width:371.4pt;height:25.8pt;z-index:251666432;visibility:visible;mso-wrap-style:square;mso-width-percent:0;mso-height-percent:0;mso-wrap-distance-left:9pt;mso-wrap-distance-top:3.6pt;mso-wrap-distance-right:9pt;mso-wrap-distance-bottom:3.6pt;mso-position-horizontal:left;mso-position-horizontal-relative:margin;mso-position-vertical:absolute;mso-position-vertical-relative:text;mso-width-percent:0;mso-height-percent:0;mso-width-relative:margin;mso-height-relative:margin;v-text-anchor:top" o:gfxdata="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" fillcolor="white [3212]" strokecolor="white [3212]">
+                <v:textbox>
+                  <w:txbxContent>
+                    <w:p>
+                      <w:pPr>
+                        <w:rPr>
+                          <w:b/>
+                          <w:bCs/>
+                          <w:i/>
+                          <w:iCs/>
+                          <w:u w:val="single"/>
+                        </w:rPr>
+                      </w:pPr>
+                      <w:r>
+                        <w:rPr>
+                          <w:b/>
+                          <w:bCs/>
+                          <w:i/>
+                          <w:iCs/>
+                          <w:u w:val="single"/>
+                        </w:rPr>
+                        <w:t xml:space="preserve">Figure 3.1: Basic </w:t>
+                      </w:r>
+                      <w:r>
+                        <w:rPr>
+                          <w:b/>
+                          <w:bCs/>
+                          <w:i/>
+                          <w:iCs/>
+                          <w:u w:val="single"/>
+                        </w:rPr>
+                        <w:t>Logistic Regression Half-Normal Plot</w:t>
+                      </w:r>
+                    </w:p>
+                    <w:p/>
+                  </w:txbxContent>
+                </v:textbox>
+                <w10:wrap anchorx="margin"/>
+              </v:shape>
+            </w:pict>
+          </mc:Fallback>
+        </mc:AlternateContent>
+      </w:r>
+    </w:p>
     <w:p/>
     <w:p/>
     <w:p/>

</xml_diff>

<commit_message>
Random Forest Word Document
</commit_message>
<xml_diff>
--- a/Tennis Project.docx
+++ b/Tennis Project.docx
@@ -1926,12 +1926,448 @@
     <w:p/>
     <w:p/>
     <w:p/>
-    <w:p/>
-    <w:p/>
-    <w:p/>
-    <w:p/>
-    <w:p/>
-    <w:p/>
+    <w:p>
+      <w:pPr>
+        <w:pStyle w:val="Heading1"/>
+        <w:jc w:val="center"/>
+      </w:pPr>
+      <w:r>
+        <w:lastRenderedPageBreak/>
+        <w:t>Random Forest</w:t>
+      </w:r>
+    </w:p>
+    <w:p>
+      <w:r>
+        <w:t>Our next classification model to analyse and evaluate is the random forest.  This is a great model because, like the standard logistic model, it is very interpretable while also achieving good performance metrics.</w:t>
+      </w:r>
+      <w:r>
+        <w:t xml:space="preserve">  </w:t>
+      </w:r>
+    </w:p>
+    <w:p>
+      <w:r>
+        <w:t xml:space="preserve">It works </w:t>
+      </w:r>
+      <w:r>
+        <w:t xml:space="preserve">by combining predictions from many decision trees which improves robustness to noise and accuracy.  Specifically, a random subset of the data is used to train each tree.  This sample is always the same size as the dataset but gathered one at a time with replacement (bootstrapping).  At any given node in a tree, a random subset of predictors is considered.  I have used </w:t>
+      </w:r>
+      <w:r>
+        <w:t xml:space="preserve">5-fold </w:t>
+      </w:r>
+      <w:r>
+        <w:t xml:space="preserve">cross validation with this tuning parameter, </w:t>
+      </w:r>
+      <w:proofErr w:type="spellStart"/>
+      <w:r>
+        <w:t>mtry</w:t>
+      </w:r>
+      <w:proofErr w:type="spellEnd"/>
+      <w:r>
+        <w:t xml:space="preserve">, to select </w:t>
+      </w:r>
+      <w:r>
+        <w:t xml:space="preserve">an optimal number of features to be considered per node.  My model selected 13, which marginally exceeded the ROC values of others (0.955 vs 0.954 vs 0.952).  </w:t>
+      </w:r>
+      <w:r>
+        <w:t xml:space="preserve">Once each tree has completed training, every datapoint is passed through every tree.  Through the now-fixed decisions on each leaf, every tree votes for the class they expect the observation to be from.  The final prediction represents the majority vote of all trees on that observation.  </w:t>
+      </w:r>
+    </w:p>
+    <w:p>
+      <w:r>
+        <w:t xml:space="preserve">In terms of benefits compared with simpler decision trees and other models, random forest reduces overfitting, performs well on non-linear relationships, and can display the most important features at the end.  The bootstrapping process </w:t>
+      </w:r>
+      <w:r>
+        <w:t xml:space="preserve">across many trees significantly increases the model’s ability to handle unseen data because each bootstrap sample provides a unique 63% of data to every tree.  </w:t>
+      </w:r>
+    </w:p>
+    <w:p>
+      <w:r>
+        <w:t xml:space="preserve">Having evaluated the completed random forest model </w:t>
+      </w:r>
+      <w:r>
+        <w:t>on test data, I will now display some of the performance metrics.</w:t>
+      </w:r>
+      <w:r>
+        <w:t xml:space="preserve">  An accuracy of 0.878 shows good performance in predicting the match winner.</w:t>
+      </w:r>
+    </w:p>
+    <w:p>
+      <w:r>
+        <w:drawing>
+          <wp:anchor distT="0" distB="0" distL="114300" distR="114300" simplePos="0" relativeHeight="251667456" behindDoc="1" locked="0" layoutInCell="1" allowOverlap="1" wp14:anchorId="0AC994E9" wp14:editId="7F60E67B">
+            <wp:simplePos x="0" y="0"/>
+            <wp:positionH relativeFrom="margin">
+              <wp:posOffset>998220</wp:posOffset>
+            </wp:positionH>
+            <wp:positionV relativeFrom="paragraph">
+              <wp:posOffset>8890</wp:posOffset>
+            </wp:positionV>
+            <wp:extent cx="1047896" cy="133369"/>
+            <wp:effectExtent l="0" t="0" r="0" b="0"/>
+            <wp:wrapTight wrapText="bothSides">
+              <wp:wrapPolygon edited="0">
+                <wp:start x="0" y="0"/>
+                <wp:lineTo x="0" y="18514"/>
+                <wp:lineTo x="21207" y="18514"/>
+                <wp:lineTo x="21207" y="0"/>
+                <wp:lineTo x="0" y="0"/>
+              </wp:wrapPolygon>
+            </wp:wrapTight>
+            <wp:docPr id="115411677" name="Picture 1"/>
+            <wp:cNvGraphicFramePr>
+              <a:graphicFrameLocks xmlns:a="http://schemas.openxmlformats.org/drawingml/2006/main" noChangeAspect="1"/>
+            </wp:cNvGraphicFramePr>
+            <a:graphic xmlns:a="http://schemas.openxmlformats.org/drawingml/2006/main">
+              <a:graphicData uri="http://schemas.openxmlformats.org/drawingml/2006/picture">
+                <pic:pic xmlns:pic="http://schemas.openxmlformats.org/drawingml/2006/picture">
+                  <pic:nvPicPr>
+                    <pic:cNvPr id="115411677" name=""/>
+                    <pic:cNvPicPr/>
+                  </pic:nvPicPr>
+                  <pic:blipFill>
+                    <a:blip r:embed="rId12">
+                      <a:extLst>
+                        <a:ext uri="{28A0092B-C50C-407E-A947-70E740481C1C}">
+                          <a14:useLocalDpi xmlns:a14="http://schemas.microsoft.com/office/drawing/2010/main" val="0"/>
+                        </a:ext>
+                      </a:extLst>
+                    </a:blip>
+                    <a:stretch>
+                      <a:fillRect/>
+                    </a:stretch>
+                  </pic:blipFill>
+                  <pic:spPr>
+                    <a:xfrm>
+                      <a:off x="0" y="0"/>
+                      <a:ext cx="1047896" cy="133369"/>
+                    </a:xfrm>
+                    <a:prstGeom prst="rect">
+                      <a:avLst/>
+                    </a:prstGeom>
+                  </pic:spPr>
+                </pic:pic>
+              </a:graphicData>
+            </a:graphic>
+            <wp14:sizeRelH relativeFrom="page">
+              <wp14:pctWidth>0</wp14:pctWidth>
+            </wp14:sizeRelH>
+            <wp14:sizeRelV relativeFrom="page">
+              <wp14:pctHeight>0</wp14:pctHeight>
+            </wp14:sizeRelV>
+          </wp:anchor>
+        </w:drawing>
+      </w:r>
+      <w:r>
+        <w:drawing>
+          <wp:anchor distT="0" distB="0" distL="114300" distR="114300" simplePos="0" relativeHeight="251670528" behindDoc="1" locked="0" layoutInCell="1" allowOverlap="1" wp14:anchorId="0292307B" wp14:editId="70423586">
+            <wp:simplePos x="0" y="0"/>
+            <wp:positionH relativeFrom="column">
+              <wp:posOffset>3253740</wp:posOffset>
+            </wp:positionH>
+            <wp:positionV relativeFrom="paragraph">
+              <wp:posOffset>8890</wp:posOffset>
+            </wp:positionV>
+            <wp:extent cx="1124107" cy="133369"/>
+            <wp:effectExtent l="0" t="0" r="0" b="0"/>
+            <wp:wrapTight wrapText="bothSides">
+              <wp:wrapPolygon edited="0">
+                <wp:start x="0" y="0"/>
+                <wp:lineTo x="0" y="18514"/>
+                <wp:lineTo x="21234" y="18514"/>
+                <wp:lineTo x="21234" y="0"/>
+                <wp:lineTo x="0" y="0"/>
+              </wp:wrapPolygon>
+            </wp:wrapTight>
+            <wp:docPr id="639846068" name="Picture 1"/>
+            <wp:cNvGraphicFramePr>
+              <a:graphicFrameLocks xmlns:a="http://schemas.openxmlformats.org/drawingml/2006/main" noChangeAspect="1"/>
+            </wp:cNvGraphicFramePr>
+            <a:graphic xmlns:a="http://schemas.openxmlformats.org/drawingml/2006/main">
+              <a:graphicData uri="http://schemas.openxmlformats.org/drawingml/2006/picture">
+                <pic:pic xmlns:pic="http://schemas.openxmlformats.org/drawingml/2006/picture">
+                  <pic:nvPicPr>
+                    <pic:cNvPr id="639846068" name=""/>
+                    <pic:cNvPicPr/>
+                  </pic:nvPicPr>
+                  <pic:blipFill>
+                    <a:blip r:embed="rId13">
+                      <a:extLst>
+                        <a:ext uri="{28A0092B-C50C-407E-A947-70E740481C1C}">
+                          <a14:useLocalDpi xmlns:a14="http://schemas.microsoft.com/office/drawing/2010/main" val="0"/>
+                        </a:ext>
+                      </a:extLst>
+                    </a:blip>
+                    <a:stretch>
+                      <a:fillRect/>
+                    </a:stretch>
+                  </pic:blipFill>
+                  <pic:spPr>
+                    <a:xfrm>
+                      <a:off x="0" y="0"/>
+                      <a:ext cx="1124107" cy="133369"/>
+                    </a:xfrm>
+                    <a:prstGeom prst="rect">
+                      <a:avLst/>
+                    </a:prstGeom>
+                  </pic:spPr>
+                </pic:pic>
+              </a:graphicData>
+            </a:graphic>
+          </wp:anchor>
+        </w:drawing>
+      </w:r>
+    </w:p>
+    <w:p>
+      <w:r>
+        <w:drawing>
+          <wp:anchor distT="0" distB="0" distL="114300" distR="114300" simplePos="0" relativeHeight="251668480" behindDoc="1" locked="0" layoutInCell="1" allowOverlap="1" wp14:anchorId="3F007EBA" wp14:editId="1022F5CF">
+            <wp:simplePos x="0" y="0"/>
+            <wp:positionH relativeFrom="margin">
+              <wp:posOffset>922020</wp:posOffset>
+            </wp:positionH>
+            <wp:positionV relativeFrom="paragraph">
+              <wp:posOffset>6985</wp:posOffset>
+            </wp:positionV>
+            <wp:extent cx="1238423" cy="142895"/>
+            <wp:effectExtent l="0" t="0" r="0" b="9525"/>
+            <wp:wrapTight wrapText="bothSides">
+              <wp:wrapPolygon edited="0">
+                <wp:start x="0" y="0"/>
+                <wp:lineTo x="0" y="20160"/>
+                <wp:lineTo x="21268" y="20160"/>
+                <wp:lineTo x="21268" y="0"/>
+                <wp:lineTo x="0" y="0"/>
+              </wp:wrapPolygon>
+            </wp:wrapTight>
+            <wp:docPr id="405872692" name="Picture 1"/>
+            <wp:cNvGraphicFramePr>
+              <a:graphicFrameLocks xmlns:a="http://schemas.openxmlformats.org/drawingml/2006/main" noChangeAspect="1"/>
+            </wp:cNvGraphicFramePr>
+            <a:graphic xmlns:a="http://schemas.openxmlformats.org/drawingml/2006/main">
+              <a:graphicData uri="http://schemas.openxmlformats.org/drawingml/2006/picture">
+                <pic:pic xmlns:pic="http://schemas.openxmlformats.org/drawingml/2006/picture">
+                  <pic:nvPicPr>
+                    <pic:cNvPr id="405872692" name=""/>
+                    <pic:cNvPicPr/>
+                  </pic:nvPicPr>
+                  <pic:blipFill>
+                    <a:blip r:embed="rId14">
+                      <a:extLst>
+                        <a:ext uri="{28A0092B-C50C-407E-A947-70E740481C1C}">
+                          <a14:useLocalDpi xmlns:a14="http://schemas.microsoft.com/office/drawing/2010/main" val="0"/>
+                        </a:ext>
+                      </a:extLst>
+                    </a:blip>
+                    <a:stretch>
+                      <a:fillRect/>
+                    </a:stretch>
+                  </pic:blipFill>
+                  <pic:spPr>
+                    <a:xfrm>
+                      <a:off x="0" y="0"/>
+                      <a:ext cx="1238423" cy="142895"/>
+                    </a:xfrm>
+                    <a:prstGeom prst="rect">
+                      <a:avLst/>
+                    </a:prstGeom>
+                  </pic:spPr>
+                </pic:pic>
+              </a:graphicData>
+            </a:graphic>
+            <wp14:sizeRelH relativeFrom="page">
+              <wp14:pctWidth>0</wp14:pctWidth>
+            </wp14:sizeRelH>
+            <wp14:sizeRelV relativeFrom="page">
+              <wp14:pctHeight>0</wp14:pctHeight>
+            </wp14:sizeRelV>
+          </wp:anchor>
+        </w:drawing>
+      </w:r>
+      <w:r>
+        <w:drawing>
+          <wp:anchor distT="0" distB="0" distL="114300" distR="114300" simplePos="0" relativeHeight="251671552" behindDoc="1" locked="0" layoutInCell="1" allowOverlap="1" wp14:anchorId="6014DFBE" wp14:editId="723878D8">
+            <wp:simplePos x="0" y="0"/>
+            <wp:positionH relativeFrom="column">
+              <wp:posOffset>3276600</wp:posOffset>
+            </wp:positionH>
+            <wp:positionV relativeFrom="paragraph">
+              <wp:posOffset>6985</wp:posOffset>
+            </wp:positionV>
+            <wp:extent cx="1038370" cy="152421"/>
+            <wp:effectExtent l="0" t="0" r="9525" b="0"/>
+            <wp:wrapTight wrapText="bothSides">
+              <wp:wrapPolygon edited="0">
+                <wp:start x="0" y="0"/>
+                <wp:lineTo x="0" y="18900"/>
+                <wp:lineTo x="21402" y="18900"/>
+                <wp:lineTo x="21402" y="0"/>
+                <wp:lineTo x="0" y="0"/>
+              </wp:wrapPolygon>
+            </wp:wrapTight>
+            <wp:docPr id="731124155" name="Picture 1"/>
+            <wp:cNvGraphicFramePr>
+              <a:graphicFrameLocks xmlns:a="http://schemas.openxmlformats.org/drawingml/2006/main" noChangeAspect="1"/>
+            </wp:cNvGraphicFramePr>
+            <a:graphic xmlns:a="http://schemas.openxmlformats.org/drawingml/2006/main">
+              <a:graphicData uri="http://schemas.openxmlformats.org/drawingml/2006/picture">
+                <pic:pic xmlns:pic="http://schemas.openxmlformats.org/drawingml/2006/picture">
+                  <pic:nvPicPr>
+                    <pic:cNvPr id="731124155" name=""/>
+                    <pic:cNvPicPr/>
+                  </pic:nvPicPr>
+                  <pic:blipFill>
+                    <a:blip r:embed="rId15">
+                      <a:extLst>
+                        <a:ext uri="{28A0092B-C50C-407E-A947-70E740481C1C}">
+                          <a14:useLocalDpi xmlns:a14="http://schemas.microsoft.com/office/drawing/2010/main" val="0"/>
+                        </a:ext>
+                      </a:extLst>
+                    </a:blip>
+                    <a:stretch>
+                      <a:fillRect/>
+                    </a:stretch>
+                  </pic:blipFill>
+                  <pic:spPr>
+                    <a:xfrm>
+                      <a:off x="0" y="0"/>
+                      <a:ext cx="1038370" cy="152421"/>
+                    </a:xfrm>
+                    <a:prstGeom prst="rect">
+                      <a:avLst/>
+                    </a:prstGeom>
+                  </pic:spPr>
+                </pic:pic>
+              </a:graphicData>
+            </a:graphic>
+          </wp:anchor>
+        </w:drawing>
+      </w:r>
+    </w:p>
+    <w:p>
+      <w:r>
+        <w:drawing>
+          <wp:anchor distT="0" distB="0" distL="114300" distR="114300" simplePos="0" relativeHeight="251669504" behindDoc="1" locked="0" layoutInCell="1" allowOverlap="1" wp14:anchorId="062A4128" wp14:editId="2DA3544A">
+            <wp:simplePos x="0" y="0"/>
+            <wp:positionH relativeFrom="margin">
+              <wp:posOffset>891540</wp:posOffset>
+            </wp:positionH>
+            <wp:positionV relativeFrom="paragraph">
+              <wp:posOffset>5080</wp:posOffset>
+            </wp:positionV>
+            <wp:extent cx="1247949" cy="161948"/>
+            <wp:effectExtent l="0" t="0" r="0" b="9525"/>
+            <wp:wrapTight wrapText="bothSides">
+              <wp:wrapPolygon edited="0">
+                <wp:start x="0" y="0"/>
+                <wp:lineTo x="0" y="20329"/>
+                <wp:lineTo x="21105" y="20329"/>
+                <wp:lineTo x="21105" y="0"/>
+                <wp:lineTo x="0" y="0"/>
+              </wp:wrapPolygon>
+            </wp:wrapTight>
+            <wp:docPr id="349730065" name="Picture 1"/>
+            <wp:cNvGraphicFramePr>
+              <a:graphicFrameLocks xmlns:a="http://schemas.openxmlformats.org/drawingml/2006/main" noChangeAspect="1"/>
+            </wp:cNvGraphicFramePr>
+            <a:graphic xmlns:a="http://schemas.openxmlformats.org/drawingml/2006/main">
+              <a:graphicData uri="http://schemas.openxmlformats.org/drawingml/2006/picture">
+                <pic:pic xmlns:pic="http://schemas.openxmlformats.org/drawingml/2006/picture">
+                  <pic:nvPicPr>
+                    <pic:cNvPr id="349730065" name=""/>
+                    <pic:cNvPicPr/>
+                  </pic:nvPicPr>
+                  <pic:blipFill>
+                    <a:blip r:embed="rId16">
+                      <a:extLst>
+                        <a:ext uri="{28A0092B-C50C-407E-A947-70E740481C1C}">
+                          <a14:useLocalDpi xmlns:a14="http://schemas.microsoft.com/office/drawing/2010/main" val="0"/>
+                        </a:ext>
+                      </a:extLst>
+                    </a:blip>
+                    <a:stretch>
+                      <a:fillRect/>
+                    </a:stretch>
+                  </pic:blipFill>
+                  <pic:spPr>
+                    <a:xfrm>
+                      <a:off x="0" y="0"/>
+                      <a:ext cx="1247949" cy="161948"/>
+                    </a:xfrm>
+                    <a:prstGeom prst="rect">
+                      <a:avLst/>
+                    </a:prstGeom>
+                  </pic:spPr>
+                </pic:pic>
+              </a:graphicData>
+            </a:graphic>
+          </wp:anchor>
+        </w:drawing>
+      </w:r>
+      <w:r>
+        <w:drawing>
+          <wp:anchor distT="0" distB="0" distL="114300" distR="114300" simplePos="0" relativeHeight="251672576" behindDoc="1" locked="0" layoutInCell="1" allowOverlap="1" wp14:anchorId="312126EB" wp14:editId="0E64E949">
+            <wp:simplePos x="0" y="0"/>
+            <wp:positionH relativeFrom="column">
+              <wp:posOffset>3177540</wp:posOffset>
+            </wp:positionH>
+            <wp:positionV relativeFrom="paragraph">
+              <wp:posOffset>5715</wp:posOffset>
+            </wp:positionV>
+            <wp:extent cx="1276528" cy="133369"/>
+            <wp:effectExtent l="0" t="0" r="0" b="0"/>
+            <wp:wrapTight wrapText="bothSides">
+              <wp:wrapPolygon edited="0">
+                <wp:start x="0" y="0"/>
+                <wp:lineTo x="0" y="18514"/>
+                <wp:lineTo x="21278" y="18514"/>
+                <wp:lineTo x="21278" y="0"/>
+                <wp:lineTo x="0" y="0"/>
+              </wp:wrapPolygon>
+            </wp:wrapTight>
+            <wp:docPr id="1783975090" name="Picture 1"/>
+            <wp:cNvGraphicFramePr>
+              <a:graphicFrameLocks xmlns:a="http://schemas.openxmlformats.org/drawingml/2006/main" noChangeAspect="1"/>
+            </wp:cNvGraphicFramePr>
+            <a:graphic xmlns:a="http://schemas.openxmlformats.org/drawingml/2006/main">
+              <a:graphicData uri="http://schemas.openxmlformats.org/drawingml/2006/picture">
+                <pic:pic xmlns:pic="http://schemas.openxmlformats.org/drawingml/2006/picture">
+                  <pic:nvPicPr>
+                    <pic:cNvPr id="1783975090" name=""/>
+                    <pic:cNvPicPr/>
+                  </pic:nvPicPr>
+                  <pic:blipFill>
+                    <a:blip r:embed="rId17">
+                      <a:extLst>
+                        <a:ext uri="{28A0092B-C50C-407E-A947-70E740481C1C}">
+                          <a14:useLocalDpi xmlns:a14="http://schemas.microsoft.com/office/drawing/2010/main" val="0"/>
+                        </a:ext>
+                      </a:extLst>
+                    </a:blip>
+                    <a:stretch>
+                      <a:fillRect/>
+                    </a:stretch>
+                  </pic:blipFill>
+                  <pic:spPr>
+                    <a:xfrm>
+                      <a:off x="0" y="0"/>
+                      <a:ext cx="1276528" cy="133369"/>
+                    </a:xfrm>
+                    <a:prstGeom prst="rect">
+                      <a:avLst/>
+                    </a:prstGeom>
+                  </pic:spPr>
+                </pic:pic>
+              </a:graphicData>
+            </a:graphic>
+          </wp:anchor>
+        </w:drawing>
+      </w:r>
+    </w:p>
+    <w:p>
+      <w:r>
+        <w:t xml:space="preserve">However, a significant advantage of this model is that I can establish the features most important to the final classification and to what extent.  For example, the statistic that was most important by far was win percentage on first serve points (for both players in a match).  This was considerably higher than the next most important: number of break points faced (105.5 and 97.3 vs 58.0 and 54.1 respectively).  Other predictors which have shown importance in previous models also feature near the top, such as points won on second serve and number of break points saved.  Therefore, this model is useful in answering our overall question due to its interpretability.  </w:t>
+      </w:r>
+    </w:p>
     <w:p/>
     <w:p/>
     <w:p/>
@@ -1972,10 +2408,10 @@
     <w:p/>
     <w:p/>
     <w:sectPr>
-      <w:headerReference w:type="default" r:id="rId12"/>
-      <w:footerReference w:type="default" r:id="rId13"/>
-      <w:headerReference w:type="first" r:id="rId14"/>
-      <w:footerReference w:type="first" r:id="rId15"/>
+      <w:headerReference w:type="default" r:id="rId18"/>
+      <w:footerReference w:type="default" r:id="rId19"/>
+      <w:headerReference w:type="first" r:id="rId20"/>
+      <w:footerReference w:type="first" r:id="rId21"/>
       <w:pgSz w:w="11906" w:h="16838"/>
       <w:pgMar w:top="1440" w:right="1440" w:bottom="1440" w:left="1440" w:header="708" w:footer="708" w:gutter="0"/>
       <w:pgNumType w:start="0"/>
@@ -2947,7 +3383,6 @@
   <w:style w:type="character" w:default="1" w:styleId="DefaultParagraphFont">
     <w:name w:val="Default Paragraph Font"/>
     <w:uiPriority w:val="1"/>
-    <w:semiHidden/>
     <w:unhideWhenUsed/>
   </w:style>
   <w:style w:type="table" w:default="1" w:styleId="TableNormal">

</xml_diff>

<commit_message>
Neural Network Word Document
</commit_message>
<xml_diff>
--- a/Tennis Project.docx
+++ b/Tennis Project.docx
@@ -85,8 +85,8 @@
                                   <w:tblLook w:val="04A0" w:firstRow="1" w:lastRow="0" w:firstColumn="1" w:lastColumn="0" w:noHBand="0" w:noVBand="1"/>
                                 </w:tblPr>
                                 <w:tblGrid>
-                                  <w:gridCol w:w="5748"/>
-                                  <w:gridCol w:w="5444"/>
+                                  <w:gridCol w:w="5640"/>
+                                  <w:gridCol w:w="2190"/>
                                 </w:tblGrid>
                                 <w:tr>
                                   <w:trPr>
@@ -263,7 +263,19 @@
                                             <w:rPr>
                                               <w:color w:val="000000" w:themeColor="text1"/>
                                             </w:rPr>
-                                            <w:t xml:space="preserve"> 2016-2019 and evaluating which perform best.</w:t>
+                                            <w:t xml:space="preserve"> 2016-2019 and evaluating which </w:t>
+                                          </w:r>
+                                          <w:r>
+                                            <w:rPr>
+                                              <w:color w:val="000000" w:themeColor="text1"/>
+                                            </w:rPr>
+                                            <w:t>features are most significant</w:t>
+                                          </w:r>
+                                          <w:r>
+                                            <w:rPr>
+                                              <w:color w:val="000000" w:themeColor="text1"/>
+                                            </w:rPr>
+                                            <w:t>.</w:t>
                                           </w:r>
                                           <w:r>
                                             <w:rPr>
@@ -384,8 +396,8 @@
                             <w:tblLook w:val="04A0" w:firstRow="1" w:lastRow="0" w:firstColumn="1" w:lastColumn="0" w:noHBand="0" w:noVBand="1"/>
                           </w:tblPr>
                           <w:tblGrid>
-                            <w:gridCol w:w="5748"/>
-                            <w:gridCol w:w="5444"/>
+                            <w:gridCol w:w="5640"/>
+                            <w:gridCol w:w="2190"/>
                           </w:tblGrid>
                           <w:tr>
                             <w:trPr>
@@ -562,7 +574,19 @@
                                       <w:rPr>
                                         <w:color w:val="000000" w:themeColor="text1"/>
                                       </w:rPr>
-                                      <w:t xml:space="preserve"> 2016-2019 and evaluating which perform best.</w:t>
+                                      <w:t xml:space="preserve"> 2016-2019 and evaluating which </w:t>
+                                    </w:r>
+                                    <w:r>
+                                      <w:rPr>
+                                        <w:color w:val="000000" w:themeColor="text1"/>
+                                      </w:rPr>
+                                      <w:t>features are most significant</w:t>
+                                    </w:r>
+                                    <w:r>
+                                      <w:rPr>
+                                        <w:color w:val="000000" w:themeColor="text1"/>
+                                      </w:rPr>
+                                      <w:t>.</w:t>
                                     </w:r>
                                     <w:r>
                                       <w:rPr>
@@ -842,7 +866,7 @@
       </w:r>
       <w:r>
         <w:tab/>
-        <w:t>Neural Networks</w:t>
+        <w:t>Neural Network</w:t>
       </w:r>
       <w:r>
         <w:tab/>
@@ -898,6 +922,53 @@
         </w:rPr>
         <w:t xml:space="preserve">GitHub link: </w:t>
       </w:r>
+      <w:r>
+        <w:rPr>
+          <w:i/>
+          <w:iCs/>
+        </w:rPr>
+        <w:tab/>
+      </w:r>
+      <w:r>
+        <w:rPr>
+          <w:i/>
+          <w:iCs/>
+        </w:rPr>
+        <w:tab/>
+      </w:r>
+      <w:r>
+        <w:rPr>
+          <w:i/>
+          <w:iCs/>
+        </w:rPr>
+        <w:tab/>
+      </w:r>
+      <w:hyperlink r:id="rId8" w:history="1">
+        <w:r>
+          <w:rPr>
+            <w:rStyle w:val="Hyperlink"/>
+            <w:i/>
+            <w:iCs/>
+          </w:rPr>
+          <w:t>Edward44P</w:t>
+        </w:r>
+        <w:r>
+          <w:rPr>
+            <w:rStyle w:val="Hyperlink"/>
+            <w:i/>
+            <w:iCs/>
+          </w:rPr>
+          <w:t>/</w:t>
+        </w:r>
+        <w:r>
+          <w:rPr>
+            <w:rStyle w:val="Hyperlink"/>
+            <w:i/>
+            <w:iCs/>
+          </w:rPr>
+          <w:t>Final-Project</w:t>
+        </w:r>
+      </w:hyperlink>
     </w:p>
     <w:p/>
     <w:p/>
@@ -1037,9 +1108,10 @@
       <w:r>
         <w:t>The VS Code environment with version 4.4.3 of R and the latest version of each package has been used for this analysis.</w:t>
       </w:r>
-    </w:p>
-    <w:p/>
-    <w:p/>
+      <w:r>
+        <w:t xml:space="preserve">  Please run each section of the code alongside the commentary as both documents are ordered the same.  The most important aspects of the code have been discussed throughout, alongside explanation and analysis of the plots/models.</w:t>
+      </w:r>
+    </w:p>
     <w:p/>
     <w:p/>
     <w:p/>
@@ -1141,7 +1213,7 @@
                     <pic:cNvPicPr/>
                   </pic:nvPicPr>
                   <pic:blipFill rotWithShape="1">
-                    <a:blip r:embed="rId8" cstate="print">
+                    <a:blip r:embed="rId9" cstate="print">
                       <a:extLst>
                         <a:ext uri="{28A0092B-C50C-407E-A947-70E740481C1C}">
                           <a14:useLocalDpi xmlns:a14="http://schemas.microsoft.com/office/drawing/2010/main" val="0"/>
@@ -1327,7 +1399,7 @@
                     <pic:cNvPicPr/>
                   </pic:nvPicPr>
                   <pic:blipFill rotWithShape="1">
-                    <a:blip r:embed="rId9">
+                    <a:blip r:embed="rId10">
                       <a:extLst>
                         <a:ext uri="{28A0092B-C50C-407E-A947-70E740481C1C}">
                           <a14:useLocalDpi xmlns:a14="http://schemas.microsoft.com/office/drawing/2010/main" val="0"/>
@@ -1432,7 +1504,15 @@
         <w:t>2</w:t>
       </w:r>
       <w:r>
-        <w:t>.2 shows that the majority of variables have a weak</w:t>
+        <w:t xml:space="preserve">.2 shows that </w:t>
+      </w:r>
+      <w:proofErr w:type="gramStart"/>
+      <w:r>
+        <w:t>the majority of</w:t>
+      </w:r>
+      <w:proofErr w:type="gramEnd"/>
+      <w:r>
+        <w:t xml:space="preserve"> variables have a weak</w:t>
       </w:r>
       <w:r>
         <w:t xml:space="preserve">-to-mid positive correlation with others. For example, the number of service games won and aces hit for the winning player have a spearman correlation coefficient of about 0.3.  However, some have a very strong positive correlation.  An example would be the number of service games played and match length (minutes), which have a coefficient of about 0.9.  Some of the red areas, showing slight negative </w:t>
@@ -1496,7 +1576,7 @@
                     <pic:cNvPicPr/>
                   </pic:nvPicPr>
                   <pic:blipFill>
-                    <a:blip r:embed="rId10" cstate="print">
+                    <a:blip r:embed="rId11" cstate="print">
                       <a:extLst>
                         <a:ext uri="{28A0092B-C50C-407E-A947-70E740481C1C}">
                           <a14:useLocalDpi xmlns:a14="http://schemas.microsoft.com/office/drawing/2010/main" val="0"/>
@@ -1564,7 +1644,15 @@
     </w:p>
     <w:p>
       <w:r>
-        <w:t xml:space="preserve">All histograms are positively skewed, meaning the mean is larger than the median, which is expected in tennis statistics as they count up from zero.  This can result in a few very large values but no negative values.  The number of aces histogram is extremely unimodal, meaning there is one class more common than the rest.  This implies that the loser usually manages to hit a couple </w:t>
+        <w:t xml:space="preserve">All histograms are positively skewed, meaning the mean is larger than the median, which is expected in tennis statistics as they </w:t>
+      </w:r>
+      <w:proofErr w:type="gramStart"/>
+      <w:r>
+        <w:t>count up</w:t>
+      </w:r>
+      <w:proofErr w:type="gramEnd"/>
+      <w:r>
+        <w:t xml:space="preserve"> from zero.  This can result in a few very large values but no negative values.  The number of aces histogram is extremely unimodal, meaning there is one class more common than the rest.  This implies that the loser usually manages to hit a couple </w:t>
       </w:r>
       <w:r>
         <w:t>despite</w:t>
@@ -1594,7 +1682,15 @@
     </w:p>
     <w:p>
       <w:r>
-        <w:t xml:space="preserve">Logistic regression is a classification technique that can predict binary outcomes from a number of predictors.  This type of general linear model is useful in machine learning due to its trade-off of interpretability and relative high performance.  It achieves this with a sigmoid function that ensures predicted probabilities of outcomes lie in the range 0 to 1.  </w:t>
+        <w:t xml:space="preserve">Logistic regression is a classification technique that can predict binary outcomes from </w:t>
+      </w:r>
+      <w:proofErr w:type="gramStart"/>
+      <w:r>
+        <w:t>a number of</w:t>
+      </w:r>
+      <w:proofErr w:type="gramEnd"/>
+      <w:r>
+        <w:t xml:space="preserve"> predictors.  This type of general linear model is useful in machine learning due to its trade-off of interpretability and relative high performance.  It achieves this with a sigmoid function that ensures predicted probabilities of outcomes lie in the range 0 to 1.  </w:t>
       </w:r>
       <w:r>
         <w:t xml:space="preserve">An equation equating the log-odds of the outcome and predictors demonstrate linearity </w:t>
@@ -1646,7 +1742,7 @@
                     <pic:cNvPicPr/>
                   </pic:nvPicPr>
                   <pic:blipFill>
-                    <a:blip r:embed="rId11" cstate="print">
+                    <a:blip r:embed="rId12" cstate="print">
                       <a:extLst>
                         <a:ext uri="{28A0092B-C50C-407E-A947-70E740481C1C}">
                           <a14:useLocalDpi xmlns:a14="http://schemas.microsoft.com/office/drawing/2010/main" val="0"/>
@@ -1688,7 +1784,15 @@
         <w:t>Then I fitted the basic logistic regression model with all predictors</w:t>
       </w:r>
       <w:r>
-        <w:t xml:space="preserve">.  The model summary indicated that there were a number of significant predictors, even at the 0.1% level.  These include win percentage on first serve, number of double faults, number of points won off second serve, serve games played, break points faced, and break points saved.  Here is a half-normal plot of residuals.  As all points fall within the black lines, this model is a suitable fit to the data.  </w:t>
+        <w:t xml:space="preserve">.  The model summary indicated that there were </w:t>
+      </w:r>
+      <w:proofErr w:type="gramStart"/>
+      <w:r>
+        <w:t>a number of</w:t>
+      </w:r>
+      <w:proofErr w:type="gramEnd"/>
+      <w:r>
+        <w:t xml:space="preserve"> significant predictors, even at the 0.1% level.  These include win percentage on first serve, number of double faults, number of points won off second serve, serve games played, break points faced, and break points saved.  Here is a half-normal plot of residuals.  As all points fall within the black lines, this model is a suitable fit to the data.  </w:t>
       </w:r>
       <w:r>
         <w:t xml:space="preserve">This model achieved an accuracy of 93.6% on the test set. </w:t>
@@ -1896,8 +2000,13 @@
         <w:t xml:space="preserve">value of 0.0255 and </w:t>
       </w:r>
       <w:r>
-        <w:t>a cross-validated deviance of 0.577, significantly higher than the 0.309 of the lasso model</w:t>
-      </w:r>
+        <w:t xml:space="preserve">a cross-validated deviance of 0.577, significantly higher than the 0.309 of the lasso </w:t>
+      </w:r>
+      <w:proofErr w:type="gramStart"/>
+      <w:r>
+        <w:t>model</w:t>
+      </w:r>
+      <w:proofErr w:type="gramEnd"/>
       <w:r>
         <w:t xml:space="preserve">. </w:t>
       </w:r>
@@ -2025,7 +2134,7 @@
                     <pic:cNvPicPr/>
                   </pic:nvPicPr>
                   <pic:blipFill>
-                    <a:blip r:embed="rId12">
+                    <a:blip r:embed="rId13">
                       <a:extLst>
                         <a:ext uri="{28A0092B-C50C-407E-A947-70E740481C1C}">
                           <a14:useLocalDpi xmlns:a14="http://schemas.microsoft.com/office/drawing/2010/main" val="0"/>
@@ -2090,7 +2199,7 @@
                     <pic:cNvPicPr/>
                   </pic:nvPicPr>
                   <pic:blipFill>
-                    <a:blip r:embed="rId13">
+                    <a:blip r:embed="rId14">
                       <a:extLst>
                         <a:ext uri="{28A0092B-C50C-407E-A947-70E740481C1C}">
                           <a14:useLocalDpi xmlns:a14="http://schemas.microsoft.com/office/drawing/2010/main" val="0"/>
@@ -2151,7 +2260,7 @@
                     <pic:cNvPicPr/>
                   </pic:nvPicPr>
                   <pic:blipFill>
-                    <a:blip r:embed="rId14">
+                    <a:blip r:embed="rId15">
                       <a:extLst>
                         <a:ext uri="{28A0092B-C50C-407E-A947-70E740481C1C}">
                           <a14:useLocalDpi xmlns:a14="http://schemas.microsoft.com/office/drawing/2010/main" val="0"/>
@@ -2216,7 +2325,7 @@
                     <pic:cNvPicPr/>
                   </pic:nvPicPr>
                   <pic:blipFill>
-                    <a:blip r:embed="rId15">
+                    <a:blip r:embed="rId16">
                       <a:extLst>
                         <a:ext uri="{28A0092B-C50C-407E-A947-70E740481C1C}">
                           <a14:useLocalDpi xmlns:a14="http://schemas.microsoft.com/office/drawing/2010/main" val="0"/>
@@ -2277,7 +2386,7 @@
                     <pic:cNvPicPr/>
                   </pic:nvPicPr>
                   <pic:blipFill>
-                    <a:blip r:embed="rId16">
+                    <a:blip r:embed="rId17">
                       <a:extLst>
                         <a:ext uri="{28A0092B-C50C-407E-A947-70E740481C1C}">
                           <a14:useLocalDpi xmlns:a14="http://schemas.microsoft.com/office/drawing/2010/main" val="0"/>
@@ -2336,7 +2445,7 @@
                     <pic:cNvPicPr/>
                   </pic:nvPicPr>
                   <pic:blipFill>
-                    <a:blip r:embed="rId17">
+                    <a:blip r:embed="rId18">
                       <a:extLst>
                         <a:ext uri="{28A0092B-C50C-407E-A947-70E740481C1C}">
                           <a14:useLocalDpi xmlns:a14="http://schemas.microsoft.com/office/drawing/2010/main" val="0"/>
@@ -2369,11 +2478,449 @@
       </w:r>
     </w:p>
     <w:p/>
-    <w:p/>
-    <w:p/>
-    <w:p/>
-    <w:p/>
-    <w:p/>
+    <w:p>
+      <w:pPr>
+        <w:pStyle w:val="Heading1"/>
+        <w:jc w:val="center"/>
+      </w:pPr>
+      <w:r>
+        <w:lastRenderedPageBreak/>
+        <w:t>Neural Network</w:t>
+      </w:r>
+    </w:p>
+    <w:p>
+      <w:r>
+        <w:t xml:space="preserve">The final classification model we will be analysing is the neural network.  </w:t>
+      </w:r>
+      <w:r>
+        <w:t>This is distinctive from the previous machine learning models as it falls under the deep learning umbrella.  Deep learning models typically increase with accuracy and AUC (the probability of ranking a random match win higher than a random match loss for all thresholds) the more data you give them</w:t>
+      </w:r>
+      <w:r>
+        <w:t xml:space="preserve"> and can handle extremely complex data.  This is why they are commonly used in image data analysis.  </w:t>
+      </w:r>
+    </w:p>
+    <w:p>
+      <w:r>
+        <w:t xml:space="preserve">Specifically, a deep learning model comprises of at least one hidden layer, separating inputs and outputs.  </w:t>
+      </w:r>
+      <w:r>
+        <w:t xml:space="preserve">This hidden layer houses neurons, which contain the parameters and features: there is a weight and bias attributed to each neuron.  Nonlinearity is introduced to the transformations via activations, from which a probability is outputted.  It compares how different this is to the actual outcome using a binary cross-entropy loss function, </w:t>
+      </w:r>
+      <w:r>
+        <w:t>and reviews how much each weight contributed to the error.  These are then updated via gradient descent, and the model is free to iterate repeatedly until convergence.</w:t>
+      </w:r>
+    </w:p>
+    <w:p>
+      <w:r>
+        <w:t>For my model, I have decided to code the neural network with the ‘</w:t>
+      </w:r>
+      <w:proofErr w:type="spellStart"/>
+      <w:r>
+        <w:t>nnet</w:t>
+      </w:r>
+      <w:proofErr w:type="spellEnd"/>
+      <w:r>
+        <w:t>’ method.  This is because I do not believe my dataset is complex enough to justify a more than one hidden layer.  We have seen that every model since the standard logistic regression has struggled to outperform it, so I do not think the added time and complexity of running a ‘</w:t>
+      </w:r>
+      <w:proofErr w:type="spellStart"/>
+      <w:r>
+        <w:t>keras</w:t>
+      </w:r>
+      <w:proofErr w:type="spellEnd"/>
+      <w:r>
+        <w:t>’ model is worth it.  Using the ‘</w:t>
+      </w:r>
+      <w:proofErr w:type="spellStart"/>
+      <w:r>
+        <w:t>nnet</w:t>
+      </w:r>
+      <w:proofErr w:type="spellEnd"/>
+      <w:r>
+        <w:t xml:space="preserve">’ method does limit the model to one hidden layer, but </w:t>
+      </w:r>
+      <w:r>
+        <w:t xml:space="preserve">it is efficient.  </w:t>
+      </w:r>
+    </w:p>
+    <w:p>
+      <w:r>
+        <w:t xml:space="preserve">Also, I have incorporated some hyperparameter tuning into the model.  These include three commonly used neuron values (3, 6, 10) as well as three lambda values (representing decay strength, which shrinks weights of the transformations and helps reduce overfitting).  5-fold cross validation selected a size of 3 and decay strength of 1e-04.  This model, which used all predictors and selected parameters that maximised AUC, </w:t>
+      </w:r>
+      <w:r>
+        <w:t>produced the following performance metrics:</w:t>
+      </w:r>
+    </w:p>
+    <w:p>
+      <w:r>
+        <w:drawing>
+          <wp:anchor distT="0" distB="0" distL="114300" distR="114300" simplePos="0" relativeHeight="251676672" behindDoc="1" locked="0" layoutInCell="1" allowOverlap="1" wp14:anchorId="5304F161" wp14:editId="1482EC87">
+            <wp:simplePos x="0" y="0"/>
+            <wp:positionH relativeFrom="column">
+              <wp:posOffset>3162300</wp:posOffset>
+            </wp:positionH>
+            <wp:positionV relativeFrom="paragraph">
+              <wp:posOffset>4445</wp:posOffset>
+            </wp:positionV>
+            <wp:extent cx="1152686" cy="142895"/>
+            <wp:effectExtent l="0" t="0" r="9525" b="9525"/>
+            <wp:wrapTight wrapText="bothSides">
+              <wp:wrapPolygon edited="0">
+                <wp:start x="0" y="0"/>
+                <wp:lineTo x="0" y="20160"/>
+                <wp:lineTo x="21421" y="20160"/>
+                <wp:lineTo x="21421" y="0"/>
+                <wp:lineTo x="0" y="0"/>
+              </wp:wrapPolygon>
+            </wp:wrapTight>
+            <wp:docPr id="881453698" name="Picture 1"/>
+            <wp:cNvGraphicFramePr>
+              <a:graphicFrameLocks xmlns:a="http://schemas.openxmlformats.org/drawingml/2006/main" noChangeAspect="1"/>
+            </wp:cNvGraphicFramePr>
+            <a:graphic xmlns:a="http://schemas.openxmlformats.org/drawingml/2006/main">
+              <a:graphicData uri="http://schemas.openxmlformats.org/drawingml/2006/picture">
+                <pic:pic xmlns:pic="http://schemas.openxmlformats.org/drawingml/2006/picture">
+                  <pic:nvPicPr>
+                    <pic:cNvPr id="881453698" name=""/>
+                    <pic:cNvPicPr/>
+                  </pic:nvPicPr>
+                  <pic:blipFill>
+                    <a:blip r:embed="rId19">
+                      <a:extLst>
+                        <a:ext uri="{28A0092B-C50C-407E-A947-70E740481C1C}">
+                          <a14:useLocalDpi xmlns:a14="http://schemas.microsoft.com/office/drawing/2010/main" val="0"/>
+                        </a:ext>
+                      </a:extLst>
+                    </a:blip>
+                    <a:stretch>
+                      <a:fillRect/>
+                    </a:stretch>
+                  </pic:blipFill>
+                  <pic:spPr>
+                    <a:xfrm>
+                      <a:off x="0" y="0"/>
+                      <a:ext cx="1152686" cy="142895"/>
+                    </a:xfrm>
+                    <a:prstGeom prst="rect">
+                      <a:avLst/>
+                    </a:prstGeom>
+                  </pic:spPr>
+                </pic:pic>
+              </a:graphicData>
+            </a:graphic>
+          </wp:anchor>
+        </w:drawing>
+      </w:r>
+      <w:r>
+        <w:drawing>
+          <wp:anchor distT="0" distB="0" distL="114300" distR="114300" simplePos="0" relativeHeight="251674624" behindDoc="1" locked="0" layoutInCell="1" allowOverlap="1" wp14:anchorId="4238D26C" wp14:editId="3EB2360C">
+            <wp:simplePos x="0" y="0"/>
+            <wp:positionH relativeFrom="column">
+              <wp:posOffset>998220</wp:posOffset>
+            </wp:positionH>
+            <wp:positionV relativeFrom="paragraph">
+              <wp:posOffset>4445</wp:posOffset>
+            </wp:positionV>
+            <wp:extent cx="1066949" cy="171474"/>
+            <wp:effectExtent l="0" t="0" r="0" b="0"/>
+            <wp:wrapTight wrapText="bothSides">
+              <wp:wrapPolygon edited="0">
+                <wp:start x="0" y="0"/>
+                <wp:lineTo x="0" y="19200"/>
+                <wp:lineTo x="21214" y="19200"/>
+                <wp:lineTo x="21214" y="0"/>
+                <wp:lineTo x="0" y="0"/>
+              </wp:wrapPolygon>
+            </wp:wrapTight>
+            <wp:docPr id="1643120010" name="Picture 1"/>
+            <wp:cNvGraphicFramePr>
+              <a:graphicFrameLocks xmlns:a="http://schemas.openxmlformats.org/drawingml/2006/main" noChangeAspect="1"/>
+            </wp:cNvGraphicFramePr>
+            <a:graphic xmlns:a="http://schemas.openxmlformats.org/drawingml/2006/main">
+              <a:graphicData uri="http://schemas.openxmlformats.org/drawingml/2006/picture">
+                <pic:pic xmlns:pic="http://schemas.openxmlformats.org/drawingml/2006/picture">
+                  <pic:nvPicPr>
+                    <pic:cNvPr id="1643120010" name=""/>
+                    <pic:cNvPicPr/>
+                  </pic:nvPicPr>
+                  <pic:blipFill>
+                    <a:blip r:embed="rId20">
+                      <a:extLst>
+                        <a:ext uri="{28A0092B-C50C-407E-A947-70E740481C1C}">
+                          <a14:useLocalDpi xmlns:a14="http://schemas.microsoft.com/office/drawing/2010/main" val="0"/>
+                        </a:ext>
+                      </a:extLst>
+                    </a:blip>
+                    <a:stretch>
+                      <a:fillRect/>
+                    </a:stretch>
+                  </pic:blipFill>
+                  <pic:spPr>
+                    <a:xfrm>
+                      <a:off x="0" y="0"/>
+                      <a:ext cx="1066949" cy="171474"/>
+                    </a:xfrm>
+                    <a:prstGeom prst="rect">
+                      <a:avLst/>
+                    </a:prstGeom>
+                  </pic:spPr>
+                </pic:pic>
+              </a:graphicData>
+            </a:graphic>
+          </wp:anchor>
+        </w:drawing>
+      </w:r>
+    </w:p>
+    <w:p>
+      <w:r>
+        <w:drawing>
+          <wp:anchor distT="0" distB="0" distL="114300" distR="114300" simplePos="0" relativeHeight="251677696" behindDoc="1" locked="0" layoutInCell="1" allowOverlap="1" wp14:anchorId="05C1EF15" wp14:editId="36FB1E30">
+            <wp:simplePos x="0" y="0"/>
+            <wp:positionH relativeFrom="column">
+              <wp:posOffset>3147060</wp:posOffset>
+            </wp:positionH>
+            <wp:positionV relativeFrom="paragraph">
+              <wp:posOffset>10160</wp:posOffset>
+            </wp:positionV>
+            <wp:extent cx="1105054" cy="161948"/>
+            <wp:effectExtent l="0" t="0" r="0" b="9525"/>
+            <wp:wrapTight wrapText="bothSides">
+              <wp:wrapPolygon edited="0">
+                <wp:start x="0" y="0"/>
+                <wp:lineTo x="0" y="20329"/>
+                <wp:lineTo x="21228" y="20329"/>
+                <wp:lineTo x="21228" y="0"/>
+                <wp:lineTo x="0" y="0"/>
+              </wp:wrapPolygon>
+            </wp:wrapTight>
+            <wp:docPr id="1157980928" name="Picture 1"/>
+            <wp:cNvGraphicFramePr>
+              <a:graphicFrameLocks xmlns:a="http://schemas.openxmlformats.org/drawingml/2006/main" noChangeAspect="1"/>
+            </wp:cNvGraphicFramePr>
+            <a:graphic xmlns:a="http://schemas.openxmlformats.org/drawingml/2006/main">
+              <a:graphicData uri="http://schemas.openxmlformats.org/drawingml/2006/picture">
+                <pic:pic xmlns:pic="http://schemas.openxmlformats.org/drawingml/2006/picture">
+                  <pic:nvPicPr>
+                    <pic:cNvPr id="1157980928" name=""/>
+                    <pic:cNvPicPr/>
+                  </pic:nvPicPr>
+                  <pic:blipFill>
+                    <a:blip r:embed="rId21">
+                      <a:extLst>
+                        <a:ext uri="{28A0092B-C50C-407E-A947-70E740481C1C}">
+                          <a14:useLocalDpi xmlns:a14="http://schemas.microsoft.com/office/drawing/2010/main" val="0"/>
+                        </a:ext>
+                      </a:extLst>
+                    </a:blip>
+                    <a:stretch>
+                      <a:fillRect/>
+                    </a:stretch>
+                  </pic:blipFill>
+                  <pic:spPr>
+                    <a:xfrm>
+                      <a:off x="0" y="0"/>
+                      <a:ext cx="1105054" cy="161948"/>
+                    </a:xfrm>
+                    <a:prstGeom prst="rect">
+                      <a:avLst/>
+                    </a:prstGeom>
+                  </pic:spPr>
+                </pic:pic>
+              </a:graphicData>
+            </a:graphic>
+          </wp:anchor>
+        </w:drawing>
+      </w:r>
+      <w:r>
+        <w:drawing>
+          <wp:anchor distT="0" distB="0" distL="114300" distR="114300" simplePos="0" relativeHeight="251673600" behindDoc="1" locked="0" layoutInCell="1" allowOverlap="1" wp14:anchorId="5D46A561" wp14:editId="43385B71">
+            <wp:simplePos x="0" y="0"/>
+            <wp:positionH relativeFrom="column">
+              <wp:posOffset>914400</wp:posOffset>
+            </wp:positionH>
+            <wp:positionV relativeFrom="paragraph">
+              <wp:posOffset>10160</wp:posOffset>
+            </wp:positionV>
+            <wp:extent cx="1238250" cy="171450"/>
+            <wp:effectExtent l="0" t="0" r="0" b="0"/>
+            <wp:wrapTight wrapText="bothSides">
+              <wp:wrapPolygon edited="0">
+                <wp:start x="0" y="0"/>
+                <wp:lineTo x="0" y="19200"/>
+                <wp:lineTo x="21268" y="19200"/>
+                <wp:lineTo x="21268" y="0"/>
+                <wp:lineTo x="0" y="0"/>
+              </wp:wrapPolygon>
+            </wp:wrapTight>
+            <wp:docPr id="1312501696" name="Picture 1"/>
+            <wp:cNvGraphicFramePr>
+              <a:graphicFrameLocks xmlns:a="http://schemas.openxmlformats.org/drawingml/2006/main" noChangeAspect="1"/>
+            </wp:cNvGraphicFramePr>
+            <a:graphic xmlns:a="http://schemas.openxmlformats.org/drawingml/2006/main">
+              <a:graphicData uri="http://schemas.openxmlformats.org/drawingml/2006/picture">
+                <pic:pic xmlns:pic="http://schemas.openxmlformats.org/drawingml/2006/picture">
+                  <pic:nvPicPr>
+                    <pic:cNvPr id="1312501696" name=""/>
+                    <pic:cNvPicPr/>
+                  </pic:nvPicPr>
+                  <pic:blipFill>
+                    <a:blip r:embed="rId22">
+                      <a:extLst>
+                        <a:ext uri="{28A0092B-C50C-407E-A947-70E740481C1C}">
+                          <a14:useLocalDpi xmlns:a14="http://schemas.microsoft.com/office/drawing/2010/main" val="0"/>
+                        </a:ext>
+                      </a:extLst>
+                    </a:blip>
+                    <a:stretch>
+                      <a:fillRect/>
+                    </a:stretch>
+                  </pic:blipFill>
+                  <pic:spPr>
+                    <a:xfrm>
+                      <a:off x="0" y="0"/>
+                      <a:ext cx="1238250" cy="171450"/>
+                    </a:xfrm>
+                    <a:prstGeom prst="rect">
+                      <a:avLst/>
+                    </a:prstGeom>
+                  </pic:spPr>
+                </pic:pic>
+              </a:graphicData>
+            </a:graphic>
+            <wp14:sizeRelV relativeFrom="margin">
+              <wp14:pctHeight>0</wp14:pctHeight>
+            </wp14:sizeRelV>
+          </wp:anchor>
+        </w:drawing>
+      </w:r>
+    </w:p>
+    <w:p>
+      <w:r>
+        <w:drawing>
+          <wp:anchor distT="0" distB="0" distL="114300" distR="114300" simplePos="0" relativeHeight="251678720" behindDoc="1" locked="0" layoutInCell="1" allowOverlap="1" wp14:anchorId="470C0FC9" wp14:editId="5BABB787">
+            <wp:simplePos x="0" y="0"/>
+            <wp:positionH relativeFrom="column">
+              <wp:posOffset>3093720</wp:posOffset>
+            </wp:positionH>
+            <wp:positionV relativeFrom="paragraph">
+              <wp:posOffset>8255</wp:posOffset>
+            </wp:positionV>
+            <wp:extent cx="1247949" cy="161948"/>
+            <wp:effectExtent l="0" t="0" r="0" b="9525"/>
+            <wp:wrapTight wrapText="bothSides">
+              <wp:wrapPolygon edited="0">
+                <wp:start x="0" y="0"/>
+                <wp:lineTo x="0" y="20329"/>
+                <wp:lineTo x="21105" y="20329"/>
+                <wp:lineTo x="21105" y="0"/>
+                <wp:lineTo x="0" y="0"/>
+              </wp:wrapPolygon>
+            </wp:wrapTight>
+            <wp:docPr id="895391289" name="Picture 1"/>
+            <wp:cNvGraphicFramePr>
+              <a:graphicFrameLocks xmlns:a="http://schemas.openxmlformats.org/drawingml/2006/main" noChangeAspect="1"/>
+            </wp:cNvGraphicFramePr>
+            <a:graphic xmlns:a="http://schemas.openxmlformats.org/drawingml/2006/main">
+              <a:graphicData uri="http://schemas.openxmlformats.org/drawingml/2006/picture">
+                <pic:pic xmlns:pic="http://schemas.openxmlformats.org/drawingml/2006/picture">
+                  <pic:nvPicPr>
+                    <pic:cNvPr id="895391289" name=""/>
+                    <pic:cNvPicPr/>
+                  </pic:nvPicPr>
+                  <pic:blipFill>
+                    <a:blip r:embed="rId23">
+                      <a:extLst>
+                        <a:ext uri="{28A0092B-C50C-407E-A947-70E740481C1C}">
+                          <a14:useLocalDpi xmlns:a14="http://schemas.microsoft.com/office/drawing/2010/main" val="0"/>
+                        </a:ext>
+                      </a:extLst>
+                    </a:blip>
+                    <a:stretch>
+                      <a:fillRect/>
+                    </a:stretch>
+                  </pic:blipFill>
+                  <pic:spPr>
+                    <a:xfrm>
+                      <a:off x="0" y="0"/>
+                      <a:ext cx="1247949" cy="161948"/>
+                    </a:xfrm>
+                    <a:prstGeom prst="rect">
+                      <a:avLst/>
+                    </a:prstGeom>
+                  </pic:spPr>
+                </pic:pic>
+              </a:graphicData>
+            </a:graphic>
+          </wp:anchor>
+        </w:drawing>
+      </w:r>
+      <w:r>
+        <w:drawing>
+          <wp:anchor distT="0" distB="0" distL="114300" distR="114300" simplePos="0" relativeHeight="251675648" behindDoc="1" locked="0" layoutInCell="1" allowOverlap="1" wp14:anchorId="2BE7E048" wp14:editId="0E462D97">
+            <wp:simplePos x="0" y="0"/>
+            <wp:positionH relativeFrom="column">
+              <wp:posOffset>914400</wp:posOffset>
+            </wp:positionH>
+            <wp:positionV relativeFrom="paragraph">
+              <wp:posOffset>8255</wp:posOffset>
+            </wp:positionV>
+            <wp:extent cx="1238423" cy="161948"/>
+            <wp:effectExtent l="0" t="0" r="0" b="9525"/>
+            <wp:wrapTight wrapText="bothSides">
+              <wp:wrapPolygon edited="0">
+                <wp:start x="0" y="0"/>
+                <wp:lineTo x="0" y="20329"/>
+                <wp:lineTo x="21268" y="20329"/>
+                <wp:lineTo x="21268" y="0"/>
+                <wp:lineTo x="0" y="0"/>
+              </wp:wrapPolygon>
+            </wp:wrapTight>
+            <wp:docPr id="1835563657" name="Picture 1"/>
+            <wp:cNvGraphicFramePr>
+              <a:graphicFrameLocks xmlns:a="http://schemas.openxmlformats.org/drawingml/2006/main" noChangeAspect="1"/>
+            </wp:cNvGraphicFramePr>
+            <a:graphic xmlns:a="http://schemas.openxmlformats.org/drawingml/2006/main">
+              <a:graphicData uri="http://schemas.openxmlformats.org/drawingml/2006/picture">
+                <pic:pic xmlns:pic="http://schemas.openxmlformats.org/drawingml/2006/picture">
+                  <pic:nvPicPr>
+                    <pic:cNvPr id="1835563657" name=""/>
+                    <pic:cNvPicPr/>
+                  </pic:nvPicPr>
+                  <pic:blipFill>
+                    <a:blip r:embed="rId24">
+                      <a:extLst>
+                        <a:ext uri="{28A0092B-C50C-407E-A947-70E740481C1C}">
+                          <a14:useLocalDpi xmlns:a14="http://schemas.microsoft.com/office/drawing/2010/main" val="0"/>
+                        </a:ext>
+                      </a:extLst>
+                    </a:blip>
+                    <a:stretch>
+                      <a:fillRect/>
+                    </a:stretch>
+                  </pic:blipFill>
+                  <pic:spPr>
+                    <a:xfrm>
+                      <a:off x="0" y="0"/>
+                      <a:ext cx="1238423" cy="161948"/>
+                    </a:xfrm>
+                    <a:prstGeom prst="rect">
+                      <a:avLst/>
+                    </a:prstGeom>
+                  </pic:spPr>
+                </pic:pic>
+              </a:graphicData>
+            </a:graphic>
+          </wp:anchor>
+        </w:drawing>
+      </w:r>
+    </w:p>
+    <w:p>
+      <w:r>
+        <w:t>As expected, this model has better performance metrics than random forest across the board.  With an acc</w:t>
+      </w:r>
+      <w:r>
+        <w:t>uracy of 93.3%, it is in a similar ballpark to the logistic regression models.  Furthermore, perhaps the AUC value is most important as the parameters were selected to maximise this, and it is the highest of all models.  This simple approach to a neural network has therefore produced a typical black box – great at prediction but not interpretable.</w:t>
+      </w:r>
+    </w:p>
     <w:p/>
     <w:p/>
     <w:p/>
@@ -2408,10 +2955,10 @@
     <w:p/>
     <w:p/>
     <w:sectPr>
-      <w:headerReference w:type="default" r:id="rId18"/>
-      <w:footerReference w:type="default" r:id="rId19"/>
-      <w:headerReference w:type="first" r:id="rId20"/>
-      <w:footerReference w:type="first" r:id="rId21"/>
+      <w:headerReference w:type="default" r:id="rId25"/>
+      <w:footerReference w:type="default" r:id="rId26"/>
+      <w:headerReference w:type="first" r:id="rId27"/>
+      <w:footerReference w:type="first" r:id="rId28"/>
       <w:pgSz w:w="11906" w:h="16838"/>
       <w:pgMar w:top="1440" w:right="1440" w:bottom="1440" w:left="1440" w:header="708" w:footer="708" w:gutter="0"/>
       <w:pgNumType w:start="0"/>
@@ -3771,6 +4318,41 @@
       <w14:ligatures w14:val="none"/>
     </w:rPr>
   </w:style>
+  <w:style w:type="character" w:styleId="Hyperlink">
+    <w:name w:val="Hyperlink"/>
+    <w:basedOn w:val="DefaultParagraphFont"/>
+    <w:uiPriority w:val="99"/>
+    <w:unhideWhenUsed/>
+    <w:rsid w:val="000E0630"/>
+    <w:rPr>
+      <w:color w:val="99CA3C" w:themeColor="hyperlink"/>
+      <w:u w:val="single"/>
+    </w:rPr>
+  </w:style>
+  <w:style w:type="character" w:styleId="UnresolvedMention">
+    <w:name w:val="Unresolved Mention"/>
+    <w:basedOn w:val="DefaultParagraphFont"/>
+    <w:uiPriority w:val="99"/>
+    <w:semiHidden/>
+    <w:unhideWhenUsed/>
+    <w:rsid w:val="000E0630"/>
+    <w:rPr>
+      <w:color w:val="605E5C"/>
+      <w:shd w:val="clear" w:color="auto" w:fill="E1DFDD"/>
+    </w:rPr>
+  </w:style>
+  <w:style w:type="character" w:styleId="FollowedHyperlink">
+    <w:name w:val="FollowedHyperlink"/>
+    <w:basedOn w:val="DefaultParagraphFont"/>
+    <w:uiPriority w:val="99"/>
+    <w:semiHidden/>
+    <w:unhideWhenUsed/>
+    <w:rsid w:val="000E0630"/>
+    <w:rPr>
+      <w:color w:val="B9D181" w:themeColor="followedHyperlink"/>
+      <w:u w:val="single"/>
+    </w:rPr>
+  </w:style>
 </w:styles>
 </file>
 
@@ -4631,7 +5213,7 @@
 <file path=customXml/item1.xml><?xml version="1.0" encoding="utf-8"?>
 <CoverPageProperties xmlns="http://schemas.microsoft.com/office/2006/coverPageProps">
   <PublishDate>2025-12-10T00:00:00</PublishDate>
-  <Abstract>Developing models to predict tennis match outcomes from the ATP (Association of Tennis Professionals) Tour 2016-2019 and evaluating which perform best. </Abstract>
+  <Abstract>Developing models to predict tennis match outcomes from the ATP (Association of Tennis Professionals) Tour 2016-2019 and evaluating which features are most significant. </Abstract>
   <CompanyAddress/>
   <CompanyPhone/>
   <CompanyFax/>

</xml_diff>